<commit_message>
Updated the solution file
</commit_message>
<xml_diff>
--- a/ASSIGNMENT-Banking System Sol.docx
+++ b/ASSIGNMENT-Banking System Sol.docx
@@ -2282,7 +2282,7 @@
           <w:szCs w:val="28"/>
         </w:rPr>
         <w:drawing>
-          <wp:inline distT="0" distB="0" distL="0" distR="0" wp14:anchorId="3ACF7718" wp14:editId="263F950C">
+          <wp:inline distT="0" distB="0" distL="0" distR="0" wp14:anchorId="3ACF7718" wp14:editId="630954CF">
             <wp:extent cx="6342439" cy="3567546"/>
             <wp:effectExtent l="0" t="0" r="1270" b="0"/>
             <wp:docPr id="1456268948" name="Picture 1"/>
@@ -3075,7 +3075,7 @@
           <w:szCs w:val="24"/>
         </w:rPr>
         <w:drawing>
-          <wp:inline distT="0" distB="0" distL="0" distR="0" wp14:anchorId="2611A31F" wp14:editId="4A1F1A45">
+          <wp:inline distT="0" distB="0" distL="0" distR="0" wp14:anchorId="2611A31F" wp14:editId="59491076">
             <wp:extent cx="6181783" cy="3477179"/>
             <wp:effectExtent l="0" t="0" r="0" b="9525"/>
             <wp:docPr id="1302026993" name="Picture 2"/>
@@ -3552,7 +3552,7 @@
           <w:szCs w:val="24"/>
         </w:rPr>
         <w:drawing>
-          <wp:inline distT="0" distB="0" distL="0" distR="0" wp14:anchorId="49480FBD" wp14:editId="28511854">
+          <wp:inline distT="0" distB="0" distL="0" distR="0" wp14:anchorId="49480FBD" wp14:editId="6DDD2E60">
             <wp:extent cx="6161001" cy="3465489"/>
             <wp:effectExtent l="0" t="0" r="0" b="1905"/>
             <wp:docPr id="89922454" name="Picture 5"/>
@@ -4029,7 +4029,7 @@
         </w:rPr>
         <w:lastRenderedPageBreak/>
         <w:drawing>
-          <wp:inline distT="0" distB="0" distL="0" distR="0" wp14:anchorId="63E81A5C" wp14:editId="6ED97B03">
+          <wp:inline distT="0" distB="0" distL="0" distR="0" wp14:anchorId="63E81A5C" wp14:editId="52AA6478">
             <wp:extent cx="6152575" cy="3460750"/>
             <wp:effectExtent l="0" t="0" r="635" b="6350"/>
             <wp:docPr id="1064877486" name="Picture 4"/>
@@ -5977,23 +5977,21 @@
           <w:sz w:val="24"/>
           <w:szCs w:val="24"/>
         </w:rPr>
-        <w:t xml:space="preserve">SELECT </w:t>
-      </w:r>
-      <w:proofErr w:type="gramStart"/>
-      <w:r>
-        <w:rPr>
-          <w:sz w:val="24"/>
-          <w:szCs w:val="24"/>
-        </w:rPr>
-        <w:t>AVG(</w:t>
-      </w:r>
-      <w:proofErr w:type="gramEnd"/>
-      <w:r>
-        <w:rPr>
-          <w:sz w:val="24"/>
-          <w:szCs w:val="24"/>
-        </w:rPr>
-        <w:t xml:space="preserve">balance) AS </w:t>
+        <w:t>SELECT AVG</w:t>
+      </w:r>
+      <w:r>
+        <w:rPr>
+          <w:sz w:val="24"/>
+          <w:szCs w:val="24"/>
+        </w:rPr>
+        <w:t xml:space="preserve"> </w:t>
+      </w:r>
+      <w:r>
+        <w:rPr>
+          <w:sz w:val="24"/>
+          <w:szCs w:val="24"/>
+        </w:rPr>
+        <w:t xml:space="preserve">(balance) AS </w:t>
       </w:r>
       <w:proofErr w:type="spellStart"/>
       <w:r>
@@ -6234,7 +6232,29 @@
           <w:sz w:val="24"/>
           <w:szCs w:val="24"/>
         </w:rPr>
-        <w:t xml:space="preserve">SELECT </w:t>
+        <w:t>SELECT SUM</w:t>
+      </w:r>
+      <w:r>
+        <w:rPr>
+          <w:sz w:val="24"/>
+          <w:szCs w:val="24"/>
+        </w:rPr>
+        <w:t xml:space="preserve"> </w:t>
+      </w:r>
+      <w:r>
+        <w:rPr>
+          <w:sz w:val="24"/>
+          <w:szCs w:val="24"/>
+        </w:rPr>
+        <w:t xml:space="preserve">(amount) AS </w:t>
+      </w:r>
+      <w:proofErr w:type="spellStart"/>
+      <w:r>
+        <w:rPr>
+          <w:sz w:val="24"/>
+          <w:szCs w:val="24"/>
+        </w:rPr>
+        <w:t>total_</w:t>
       </w:r>
       <w:proofErr w:type="gramStart"/>
       <w:r>
@@ -6242,7 +6262,22 @@
           <w:sz w:val="24"/>
           <w:szCs w:val="24"/>
         </w:rPr>
-        <w:t>SUM(</w:t>
+        <w:t>deposits</w:t>
+      </w:r>
+      <w:proofErr w:type="spellEnd"/>
+      <w:r>
+        <w:rPr>
+          <w:sz w:val="24"/>
+          <w:szCs w:val="24"/>
+        </w:rPr>
+        <w:t xml:space="preserve">  </w:t>
+      </w:r>
+      <w:r>
+        <w:rPr>
+          <w:sz w:val="24"/>
+          <w:szCs w:val="24"/>
+        </w:rPr>
+        <w:t>FROM</w:t>
       </w:r>
       <w:proofErr w:type="gramEnd"/>
       <w:r>
@@ -6250,30 +6285,7 @@
           <w:sz w:val="24"/>
           <w:szCs w:val="24"/>
         </w:rPr>
-        <w:t xml:space="preserve">amount) AS </w:t>
-      </w:r>
-      <w:proofErr w:type="spellStart"/>
-      <w:r>
-        <w:rPr>
-          <w:sz w:val="24"/>
-          <w:szCs w:val="24"/>
-        </w:rPr>
-        <w:t>total_deposits</w:t>
-      </w:r>
-      <w:proofErr w:type="spellEnd"/>
-      <w:r>
-        <w:rPr>
-          <w:sz w:val="24"/>
-          <w:szCs w:val="24"/>
-        </w:rPr>
-        <w:t xml:space="preserve">  </w:t>
-      </w:r>
-      <w:r>
-        <w:rPr>
-          <w:sz w:val="24"/>
-          <w:szCs w:val="24"/>
-        </w:rPr>
-        <w:t>FROM Transactions</w:t>
+        <w:t xml:space="preserve"> Transactions</w:t>
       </w:r>
     </w:p>
     <w:p>
@@ -6306,18 +6318,23 @@
           <w:sz w:val="24"/>
           <w:szCs w:val="24"/>
         </w:rPr>
-        <w:t xml:space="preserve"> = 'deposit' AND </w:t>
-      </w:r>
-      <w:proofErr w:type="gramStart"/>
-      <w:r>
-        <w:rPr>
-          <w:sz w:val="24"/>
-          <w:szCs w:val="24"/>
-        </w:rPr>
-        <w:t>DATE(</w:t>
-      </w:r>
-      <w:proofErr w:type="spellStart"/>
-      <w:proofErr w:type="gramEnd"/>
+        <w:t xml:space="preserve"> = 'deposit' AND DATE</w:t>
+      </w:r>
+      <w:r>
+        <w:rPr>
+          <w:sz w:val="24"/>
+          <w:szCs w:val="24"/>
+        </w:rPr>
+        <w:t xml:space="preserve"> </w:t>
+      </w:r>
+      <w:r>
+        <w:rPr>
+          <w:sz w:val="24"/>
+          <w:szCs w:val="24"/>
+        </w:rPr>
+        <w:t>(</w:t>
+      </w:r>
+      <w:proofErr w:type="spellStart"/>
       <w:r>
         <w:rPr>
           <w:sz w:val="24"/>
@@ -7642,23 +7659,21 @@
           <w:sz w:val="24"/>
           <w:szCs w:val="24"/>
         </w:rPr>
-        <w:t xml:space="preserve">    (SELECT </w:t>
-      </w:r>
-      <w:proofErr w:type="gramStart"/>
-      <w:r>
-        <w:rPr>
-          <w:sz w:val="24"/>
-          <w:szCs w:val="24"/>
-        </w:rPr>
-        <w:t>SUM(</w:t>
-      </w:r>
-      <w:proofErr w:type="gramEnd"/>
-      <w:r>
-        <w:rPr>
-          <w:sz w:val="24"/>
-          <w:szCs w:val="24"/>
-        </w:rPr>
-        <w:t xml:space="preserve">amount) FROM Transactions WHERE </w:t>
+        <w:t xml:space="preserve">    (SELECT SUM</w:t>
+      </w:r>
+      <w:r>
+        <w:rPr>
+          <w:sz w:val="24"/>
+          <w:szCs w:val="24"/>
+        </w:rPr>
+        <w:t xml:space="preserve"> </w:t>
+      </w:r>
+      <w:r>
+        <w:rPr>
+          <w:sz w:val="24"/>
+          <w:szCs w:val="24"/>
+        </w:rPr>
+        <w:t xml:space="preserve">(amount) FROM Transactions WHERE </w:t>
       </w:r>
       <w:proofErr w:type="spellStart"/>
       <w:r>
@@ -7691,23 +7706,21 @@
           <w:sz w:val="24"/>
           <w:szCs w:val="24"/>
         </w:rPr>
-        <w:t xml:space="preserve">    (SELECT </w:t>
-      </w:r>
-      <w:proofErr w:type="gramStart"/>
-      <w:r>
-        <w:rPr>
-          <w:sz w:val="24"/>
-          <w:szCs w:val="24"/>
-        </w:rPr>
-        <w:t>SUM(</w:t>
-      </w:r>
-      <w:proofErr w:type="gramEnd"/>
-      <w:r>
-        <w:rPr>
-          <w:sz w:val="24"/>
-          <w:szCs w:val="24"/>
-        </w:rPr>
-        <w:t xml:space="preserve">amount) FROM Transactions WHERE </w:t>
+        <w:t xml:space="preserve">    (SELECT SUM</w:t>
+      </w:r>
+      <w:r>
+        <w:rPr>
+          <w:sz w:val="24"/>
+          <w:szCs w:val="24"/>
+        </w:rPr>
+        <w:t xml:space="preserve"> </w:t>
+      </w:r>
+      <w:r>
+        <w:rPr>
+          <w:sz w:val="24"/>
+          <w:szCs w:val="24"/>
+        </w:rPr>
+        <w:t xml:space="preserve">(amount) FROM Transactions WHERE </w:t>
       </w:r>
       <w:proofErr w:type="spellStart"/>
       <w:r>
@@ -7791,18 +7804,240 @@
           <w:sz w:val="24"/>
           <w:szCs w:val="24"/>
         </w:rPr>
-        <w:t>?</w:t>
-      </w:r>
-    </w:p>
-    <w:p>
-      <w:pPr>
-        <w:pStyle w:val="ListParagraph"/>
-        <w:ind w:left="1080"/>
-        <w:rPr>
-          <w:sz w:val="24"/>
-          <w:szCs w:val="24"/>
-        </w:rPr>
-      </w:pPr>
+        <w:t xml:space="preserve">SELECT </w:t>
+      </w:r>
+      <w:proofErr w:type="spellStart"/>
+      <w:proofErr w:type="gramStart"/>
+      <w:r>
+        <w:rPr>
+          <w:sz w:val="24"/>
+          <w:szCs w:val="24"/>
+        </w:rPr>
+        <w:t>a.account</w:t>
+      </w:r>
+      <w:proofErr w:type="gramEnd"/>
+      <w:r>
+        <w:rPr>
+          <w:sz w:val="24"/>
+          <w:szCs w:val="24"/>
+        </w:rPr>
+        <w:t>_id</w:t>
+      </w:r>
+      <w:proofErr w:type="spellEnd"/>
+      <w:r>
+        <w:rPr>
+          <w:sz w:val="24"/>
+          <w:szCs w:val="24"/>
+        </w:rPr>
+        <w:t xml:space="preserve">, </w:t>
+      </w:r>
+      <w:r>
+        <w:rPr>
+          <w:sz w:val="24"/>
+          <w:szCs w:val="24"/>
+        </w:rPr>
+        <w:t xml:space="preserve"> </w:t>
+      </w:r>
+      <w:r>
+        <w:rPr>
+          <w:sz w:val="24"/>
+          <w:szCs w:val="24"/>
+        </w:rPr>
+        <w:t>SUM(</w:t>
+      </w:r>
+      <w:proofErr w:type="spellStart"/>
+      <w:r>
+        <w:rPr>
+          <w:sz w:val="24"/>
+          <w:szCs w:val="24"/>
+        </w:rPr>
+        <w:t>t.amount</w:t>
+      </w:r>
+      <w:proofErr w:type="spellEnd"/>
+      <w:r>
+        <w:rPr>
+          <w:sz w:val="24"/>
+          <w:szCs w:val="24"/>
+        </w:rPr>
+        <w:t xml:space="preserve">) / COUNT(DISTINCT </w:t>
+      </w:r>
+      <w:proofErr w:type="spellStart"/>
+      <w:r>
+        <w:rPr>
+          <w:sz w:val="24"/>
+          <w:szCs w:val="24"/>
+        </w:rPr>
+        <w:t>t.transaction_date</w:t>
+      </w:r>
+      <w:proofErr w:type="spellEnd"/>
+      <w:r>
+        <w:rPr>
+          <w:sz w:val="24"/>
+          <w:szCs w:val="24"/>
+        </w:rPr>
+        <w:t xml:space="preserve">) AS </w:t>
+      </w:r>
+      <w:proofErr w:type="spellStart"/>
+      <w:r>
+        <w:rPr>
+          <w:sz w:val="24"/>
+          <w:szCs w:val="24"/>
+        </w:rPr>
+        <w:t>avg_daily_balance</w:t>
+      </w:r>
+      <w:proofErr w:type="spellEnd"/>
+    </w:p>
+    <w:p>
+      <w:pPr>
+        <w:pStyle w:val="ListParagraph"/>
+        <w:ind w:left="1080"/>
+        <w:rPr>
+          <w:sz w:val="24"/>
+          <w:szCs w:val="24"/>
+        </w:rPr>
+      </w:pPr>
+      <w:r>
+        <w:rPr>
+          <w:sz w:val="24"/>
+          <w:szCs w:val="24"/>
+        </w:rPr>
+        <w:t>FROM Accounts a</w:t>
+      </w:r>
+    </w:p>
+    <w:p>
+      <w:pPr>
+        <w:pStyle w:val="ListParagraph"/>
+        <w:ind w:left="1080"/>
+        <w:rPr>
+          <w:sz w:val="24"/>
+          <w:szCs w:val="24"/>
+        </w:rPr>
+      </w:pPr>
+      <w:r>
+        <w:rPr>
+          <w:sz w:val="24"/>
+          <w:szCs w:val="24"/>
+        </w:rPr>
+        <w:t xml:space="preserve">JOIN Transactions t ON </w:t>
+      </w:r>
+      <w:proofErr w:type="spellStart"/>
+      <w:proofErr w:type="gramStart"/>
+      <w:r>
+        <w:rPr>
+          <w:sz w:val="24"/>
+          <w:szCs w:val="24"/>
+        </w:rPr>
+        <w:t>a.account</w:t>
+      </w:r>
+      <w:proofErr w:type="gramEnd"/>
+      <w:r>
+        <w:rPr>
+          <w:sz w:val="24"/>
+          <w:szCs w:val="24"/>
+        </w:rPr>
+        <w:t>_id</w:t>
+      </w:r>
+      <w:proofErr w:type="spellEnd"/>
+      <w:r>
+        <w:rPr>
+          <w:sz w:val="24"/>
+          <w:szCs w:val="24"/>
+        </w:rPr>
+        <w:t xml:space="preserve"> = </w:t>
+      </w:r>
+      <w:proofErr w:type="spellStart"/>
+      <w:r>
+        <w:rPr>
+          <w:sz w:val="24"/>
+          <w:szCs w:val="24"/>
+        </w:rPr>
+        <w:t>t.account_id</w:t>
+      </w:r>
+      <w:proofErr w:type="spellEnd"/>
+    </w:p>
+    <w:p>
+      <w:pPr>
+        <w:pStyle w:val="ListParagraph"/>
+        <w:ind w:left="1080"/>
+        <w:rPr>
+          <w:sz w:val="24"/>
+          <w:szCs w:val="24"/>
+        </w:rPr>
+      </w:pPr>
+      <w:r>
+        <w:rPr>
+          <w:sz w:val="24"/>
+          <w:szCs w:val="24"/>
+        </w:rPr>
+        <w:t xml:space="preserve">WHERE </w:t>
+      </w:r>
+      <w:proofErr w:type="spellStart"/>
+      <w:proofErr w:type="gramStart"/>
+      <w:r>
+        <w:rPr>
+          <w:sz w:val="24"/>
+          <w:szCs w:val="24"/>
+        </w:rPr>
+        <w:t>t.transaction</w:t>
+      </w:r>
+      <w:proofErr w:type="gramEnd"/>
+      <w:r>
+        <w:rPr>
+          <w:sz w:val="24"/>
+          <w:szCs w:val="24"/>
+        </w:rPr>
+        <w:t>_date</w:t>
+      </w:r>
+      <w:proofErr w:type="spellEnd"/>
+      <w:r>
+        <w:rPr>
+          <w:sz w:val="24"/>
+          <w:szCs w:val="24"/>
+        </w:rPr>
+        <w:t xml:space="preserve"> BETWEEN '2023-01-01' AND '2023-12-31'</w:t>
+      </w:r>
+    </w:p>
+    <w:p>
+      <w:pPr>
+        <w:pStyle w:val="ListParagraph"/>
+        <w:ind w:left="1080"/>
+        <w:rPr>
+          <w:sz w:val="24"/>
+          <w:szCs w:val="24"/>
+        </w:rPr>
+      </w:pPr>
+      <w:r>
+        <w:rPr>
+          <w:sz w:val="24"/>
+          <w:szCs w:val="24"/>
+        </w:rPr>
+        <w:t xml:space="preserve">GROUP BY </w:t>
+      </w:r>
+      <w:proofErr w:type="spellStart"/>
+      <w:proofErr w:type="gramStart"/>
+      <w:r>
+        <w:rPr>
+          <w:sz w:val="24"/>
+          <w:szCs w:val="24"/>
+        </w:rPr>
+        <w:t>a.account</w:t>
+      </w:r>
+      <w:proofErr w:type="gramEnd"/>
+      <w:r>
+        <w:rPr>
+          <w:sz w:val="24"/>
+          <w:szCs w:val="24"/>
+        </w:rPr>
+        <w:t>_id</w:t>
+      </w:r>
+      <w:proofErr w:type="spellEnd"/>
+      <w:r>
+        <w:rPr>
+          <w:sz w:val="24"/>
+          <w:szCs w:val="24"/>
+        </w:rPr>
+        <w:t>;</w:t>
+      </w:r>
     </w:p>
     <w:p>
       <w:pPr>
@@ -8966,169 +9201,2359 @@
           <w:sz w:val="28"/>
           <w:szCs w:val="28"/>
         </w:rPr>
+        <w:t>Tasks 4: Subquery and its type:</w:t>
+      </w:r>
+    </w:p>
+    <w:p>
+      <w:pPr>
+        <w:pStyle w:val="ListParagraph"/>
+        <w:numPr>
+          <w:ilvl w:val="0"/>
+          <w:numId w:val="9"/>
+        </w:numPr>
+        <w:rPr>
+          <w:sz w:val="24"/>
+          <w:szCs w:val="24"/>
+        </w:rPr>
+      </w:pPr>
+      <w:r>
+        <w:rPr>
+          <w:sz w:val="24"/>
+          <w:szCs w:val="24"/>
+        </w:rPr>
+        <w:t>Retrieve the customer(s) with the highest account balance.</w:t>
+      </w:r>
+    </w:p>
+    <w:p>
+      <w:pPr>
+        <w:pStyle w:val="ListParagraph"/>
+        <w:ind w:left="1080"/>
+        <w:rPr>
+          <w:sz w:val="24"/>
+          <w:szCs w:val="24"/>
+        </w:rPr>
+      </w:pPr>
+    </w:p>
+    <w:p>
+      <w:pPr>
+        <w:pStyle w:val="ListParagraph"/>
+        <w:ind w:left="1080"/>
+        <w:rPr>
+          <w:sz w:val="24"/>
+          <w:szCs w:val="24"/>
+        </w:rPr>
+      </w:pPr>
+      <w:r>
+        <w:rPr>
+          <w:sz w:val="24"/>
+          <w:szCs w:val="24"/>
+        </w:rPr>
+        <w:t xml:space="preserve">SELECT </w:t>
+      </w:r>
+      <w:proofErr w:type="spellStart"/>
+      <w:r>
+        <w:rPr>
+          <w:sz w:val="24"/>
+          <w:szCs w:val="24"/>
+        </w:rPr>
+        <w:t>first_name</w:t>
+      </w:r>
+      <w:proofErr w:type="spellEnd"/>
+      <w:r>
+        <w:rPr>
+          <w:sz w:val="24"/>
+          <w:szCs w:val="24"/>
+        </w:rPr>
+        <w:t xml:space="preserve">, </w:t>
+      </w:r>
+      <w:proofErr w:type="spellStart"/>
+      <w:r>
+        <w:rPr>
+          <w:sz w:val="24"/>
+          <w:szCs w:val="24"/>
+        </w:rPr>
+        <w:t>last_name</w:t>
+      </w:r>
+      <w:proofErr w:type="spellEnd"/>
+    </w:p>
+    <w:p>
+      <w:pPr>
+        <w:pStyle w:val="ListParagraph"/>
+        <w:ind w:left="1080"/>
+        <w:rPr>
+          <w:sz w:val="24"/>
+          <w:szCs w:val="24"/>
+        </w:rPr>
+      </w:pPr>
+      <w:r>
+        <w:rPr>
+          <w:sz w:val="24"/>
+          <w:szCs w:val="24"/>
+        </w:rPr>
+        <w:t>FROM Customers</w:t>
+      </w:r>
+    </w:p>
+    <w:p>
+      <w:pPr>
+        <w:pStyle w:val="ListParagraph"/>
+        <w:ind w:left="1080"/>
+        <w:rPr>
+          <w:sz w:val="24"/>
+          <w:szCs w:val="24"/>
+        </w:rPr>
+      </w:pPr>
+      <w:r>
+        <w:rPr>
+          <w:sz w:val="24"/>
+          <w:szCs w:val="24"/>
+        </w:rPr>
+        <w:t xml:space="preserve">WHERE </w:t>
+      </w:r>
+      <w:proofErr w:type="spellStart"/>
+      <w:r>
+        <w:rPr>
+          <w:sz w:val="24"/>
+          <w:szCs w:val="24"/>
+        </w:rPr>
+        <w:t>customer_id</w:t>
+      </w:r>
+      <w:proofErr w:type="spellEnd"/>
+      <w:r>
+        <w:rPr>
+          <w:sz w:val="24"/>
+          <w:szCs w:val="24"/>
+        </w:rPr>
+        <w:t xml:space="preserve"> IN </w:t>
+      </w:r>
+      <w:proofErr w:type="gramStart"/>
+      <w:r>
+        <w:rPr>
+          <w:sz w:val="24"/>
+          <w:szCs w:val="24"/>
+        </w:rPr>
+        <w:t>(</w:t>
+      </w:r>
+      <w:r>
+        <w:rPr>
+          <w:sz w:val="24"/>
+          <w:szCs w:val="24"/>
+        </w:rPr>
+        <w:t xml:space="preserve"> </w:t>
+      </w:r>
+      <w:r>
+        <w:rPr>
+          <w:sz w:val="24"/>
+          <w:szCs w:val="24"/>
+        </w:rPr>
+        <w:t>SELECT</w:t>
+      </w:r>
+      <w:proofErr w:type="gramEnd"/>
+      <w:r>
+        <w:rPr>
+          <w:sz w:val="24"/>
+          <w:szCs w:val="24"/>
+        </w:rPr>
+        <w:t xml:space="preserve"> customer</w:t>
+      </w:r>
+      <w:r>
+        <w:rPr>
+          <w:sz w:val="24"/>
+          <w:szCs w:val="24"/>
+        </w:rPr>
+        <w:t xml:space="preserve"> </w:t>
+      </w:r>
+      <w:r>
+        <w:rPr>
+          <w:sz w:val="24"/>
+          <w:szCs w:val="24"/>
+        </w:rPr>
+        <w:t xml:space="preserve"> FROM Accounts</w:t>
+      </w:r>
+    </w:p>
+    <w:p>
+      <w:pPr>
+        <w:pStyle w:val="ListParagraph"/>
+        <w:ind w:left="1080"/>
+        <w:rPr>
+          <w:sz w:val="24"/>
+          <w:szCs w:val="24"/>
+        </w:rPr>
+      </w:pPr>
+      <w:r>
+        <w:rPr>
+          <w:sz w:val="24"/>
+          <w:szCs w:val="24"/>
+        </w:rPr>
+        <w:t xml:space="preserve">    WHERE balance = (SELECT MAX</w:t>
+      </w:r>
+      <w:r>
+        <w:rPr>
+          <w:sz w:val="24"/>
+          <w:szCs w:val="24"/>
+        </w:rPr>
+        <w:t xml:space="preserve"> </w:t>
+      </w:r>
+      <w:r>
+        <w:rPr>
+          <w:sz w:val="24"/>
+          <w:szCs w:val="24"/>
+        </w:rPr>
+        <w:t>(balance) FROM Accounts)</w:t>
+      </w:r>
+    </w:p>
+    <w:p>
+      <w:pPr>
+        <w:pStyle w:val="ListParagraph"/>
+        <w:ind w:left="1080"/>
+        <w:rPr>
+          <w:sz w:val="24"/>
+          <w:szCs w:val="24"/>
+        </w:rPr>
+      </w:pPr>
+      <w:r>
+        <w:rPr>
+          <w:sz w:val="24"/>
+          <w:szCs w:val="24"/>
+        </w:rPr>
+        <w:t>);</w:t>
+      </w:r>
+    </w:p>
+    <w:p>
+      <w:pPr>
+        <w:pStyle w:val="ListParagraph"/>
+        <w:ind w:left="1080"/>
+        <w:rPr>
+          <w:sz w:val="24"/>
+          <w:szCs w:val="24"/>
+        </w:rPr>
+      </w:pPr>
+    </w:p>
+    <w:p>
+      <w:pPr>
+        <w:pStyle w:val="ListParagraph"/>
+        <w:ind w:left="1080"/>
+        <w:rPr>
+          <w:sz w:val="24"/>
+          <w:szCs w:val="24"/>
+        </w:rPr>
+      </w:pPr>
+    </w:p>
+    <w:p>
+      <w:pPr>
+        <w:pStyle w:val="ListParagraph"/>
+        <w:ind w:left="1080"/>
+        <w:rPr>
+          <w:sz w:val="24"/>
+          <w:szCs w:val="24"/>
+        </w:rPr>
+      </w:pPr>
+    </w:p>
+    <w:p>
+      <w:pPr>
+        <w:pStyle w:val="ListParagraph"/>
+        <w:numPr>
+          <w:ilvl w:val="0"/>
+          <w:numId w:val="9"/>
+        </w:numPr>
+        <w:rPr>
+          <w:sz w:val="24"/>
+          <w:szCs w:val="24"/>
+        </w:rPr>
+      </w:pPr>
+      <w:r>
+        <w:rPr>
+          <w:sz w:val="24"/>
+          <w:szCs w:val="24"/>
+        </w:rPr>
+        <w:t>Calculate the average account balance for customers who have more than one account.</w:t>
+      </w:r>
+    </w:p>
+    <w:p>
+      <w:pPr>
+        <w:pStyle w:val="ListParagraph"/>
+        <w:ind w:left="1080"/>
+        <w:rPr>
+          <w:sz w:val="24"/>
+          <w:szCs w:val="24"/>
+        </w:rPr>
+      </w:pPr>
+    </w:p>
+    <w:p>
+      <w:pPr>
+        <w:pStyle w:val="ListParagraph"/>
+        <w:ind w:left="1080"/>
+        <w:rPr>
+          <w:sz w:val="24"/>
+          <w:szCs w:val="24"/>
+        </w:rPr>
+      </w:pPr>
+      <w:r>
+        <w:rPr>
+          <w:sz w:val="24"/>
+          <w:szCs w:val="24"/>
+        </w:rPr>
+        <w:t>SELECT AVG</w:t>
+      </w:r>
+      <w:r>
+        <w:rPr>
+          <w:sz w:val="24"/>
+          <w:szCs w:val="24"/>
+        </w:rPr>
+        <w:t xml:space="preserve"> </w:t>
+      </w:r>
+      <w:r>
+        <w:rPr>
+          <w:sz w:val="24"/>
+          <w:szCs w:val="24"/>
+        </w:rPr>
+        <w:t xml:space="preserve">(balance) AS </w:t>
+      </w:r>
+      <w:proofErr w:type="spellStart"/>
+      <w:r>
+        <w:rPr>
+          <w:sz w:val="24"/>
+          <w:szCs w:val="24"/>
+        </w:rPr>
+        <w:t>average_balance</w:t>
+      </w:r>
+      <w:proofErr w:type="spellEnd"/>
+    </w:p>
+    <w:p>
+      <w:pPr>
+        <w:pStyle w:val="ListParagraph"/>
+        <w:ind w:left="1080"/>
+        <w:rPr>
+          <w:sz w:val="24"/>
+          <w:szCs w:val="24"/>
+        </w:rPr>
+      </w:pPr>
+      <w:r>
+        <w:rPr>
+          <w:sz w:val="24"/>
+          <w:szCs w:val="24"/>
+        </w:rPr>
+        <w:t>FROM Accounts</w:t>
+      </w:r>
+    </w:p>
+    <w:p>
+      <w:pPr>
+        <w:pStyle w:val="ListParagraph"/>
+        <w:ind w:left="1080"/>
+        <w:rPr>
+          <w:sz w:val="24"/>
+          <w:szCs w:val="24"/>
+        </w:rPr>
+      </w:pPr>
+      <w:r>
+        <w:rPr>
+          <w:sz w:val="24"/>
+          <w:szCs w:val="24"/>
+        </w:rPr>
+        <w:t xml:space="preserve">WHERE </w:t>
+      </w:r>
+      <w:proofErr w:type="spellStart"/>
+      <w:r>
+        <w:rPr>
+          <w:sz w:val="24"/>
+          <w:szCs w:val="24"/>
+        </w:rPr>
+        <w:t>customer_id</w:t>
+      </w:r>
+      <w:proofErr w:type="spellEnd"/>
+      <w:r>
+        <w:rPr>
+          <w:sz w:val="24"/>
+          <w:szCs w:val="24"/>
+        </w:rPr>
+        <w:t xml:space="preserve"> IN (</w:t>
+      </w:r>
+    </w:p>
+    <w:p>
+      <w:pPr>
+        <w:pStyle w:val="ListParagraph"/>
+        <w:ind w:left="1080"/>
+        <w:rPr>
+          <w:sz w:val="24"/>
+          <w:szCs w:val="24"/>
+        </w:rPr>
+      </w:pPr>
+      <w:r>
+        <w:rPr>
+          <w:sz w:val="24"/>
+          <w:szCs w:val="24"/>
+        </w:rPr>
+        <w:t xml:space="preserve">    SELECT </w:t>
+      </w:r>
+      <w:proofErr w:type="spellStart"/>
+      <w:r>
+        <w:rPr>
+          <w:sz w:val="24"/>
+          <w:szCs w:val="24"/>
+        </w:rPr>
+        <w:t>customer_id</w:t>
+      </w:r>
+      <w:proofErr w:type="spellEnd"/>
+    </w:p>
+    <w:p>
+      <w:pPr>
+        <w:pStyle w:val="ListParagraph"/>
+        <w:ind w:left="1080"/>
+        <w:rPr>
+          <w:sz w:val="24"/>
+          <w:szCs w:val="24"/>
+        </w:rPr>
+      </w:pPr>
+      <w:r>
+        <w:rPr>
+          <w:sz w:val="24"/>
+          <w:szCs w:val="24"/>
+        </w:rPr>
+        <w:t xml:space="preserve">    FROM Accounts</w:t>
+      </w:r>
+    </w:p>
+    <w:p>
+      <w:pPr>
+        <w:pStyle w:val="ListParagraph"/>
+        <w:ind w:left="1080"/>
+        <w:rPr>
+          <w:sz w:val="24"/>
+          <w:szCs w:val="24"/>
+        </w:rPr>
+      </w:pPr>
+      <w:r>
+        <w:rPr>
+          <w:sz w:val="24"/>
+          <w:szCs w:val="24"/>
+        </w:rPr>
+        <w:t xml:space="preserve">    GROUP BY </w:t>
+      </w:r>
+      <w:proofErr w:type="spellStart"/>
+      <w:r>
+        <w:rPr>
+          <w:sz w:val="24"/>
+          <w:szCs w:val="24"/>
+        </w:rPr>
+        <w:t>customer_id</w:t>
+      </w:r>
+      <w:proofErr w:type="spellEnd"/>
+    </w:p>
+    <w:p>
+      <w:pPr>
+        <w:pStyle w:val="ListParagraph"/>
+        <w:ind w:left="1080"/>
+        <w:rPr>
+          <w:sz w:val="24"/>
+          <w:szCs w:val="24"/>
+        </w:rPr>
+      </w:pPr>
+      <w:r>
+        <w:rPr>
+          <w:sz w:val="24"/>
+          <w:szCs w:val="24"/>
+        </w:rPr>
+        <w:t xml:space="preserve">    HAVING COUNT</w:t>
+      </w:r>
+      <w:r>
+        <w:rPr>
+          <w:sz w:val="24"/>
+          <w:szCs w:val="24"/>
+        </w:rPr>
+        <w:t xml:space="preserve"> </w:t>
+      </w:r>
+      <w:r>
+        <w:rPr>
+          <w:sz w:val="24"/>
+          <w:szCs w:val="24"/>
+        </w:rPr>
+        <w:t>(</w:t>
+      </w:r>
+      <w:proofErr w:type="spellStart"/>
+      <w:r>
+        <w:rPr>
+          <w:sz w:val="24"/>
+          <w:szCs w:val="24"/>
+        </w:rPr>
+        <w:t>account_id</w:t>
+      </w:r>
+      <w:proofErr w:type="spellEnd"/>
+      <w:r>
+        <w:rPr>
+          <w:sz w:val="24"/>
+          <w:szCs w:val="24"/>
+        </w:rPr>
+        <w:t>) &gt; 1</w:t>
+      </w:r>
+    </w:p>
+    <w:p>
+      <w:pPr>
+        <w:pStyle w:val="ListParagraph"/>
+        <w:ind w:left="1080"/>
+        <w:rPr>
+          <w:sz w:val="24"/>
+          <w:szCs w:val="24"/>
+        </w:rPr>
+      </w:pPr>
+      <w:r>
+        <w:rPr>
+          <w:sz w:val="24"/>
+          <w:szCs w:val="24"/>
+        </w:rPr>
+        <w:t>);</w:t>
+      </w:r>
+    </w:p>
+    <w:p>
+      <w:pPr>
+        <w:pStyle w:val="ListParagraph"/>
+        <w:numPr>
+          <w:ilvl w:val="0"/>
+          <w:numId w:val="9"/>
+        </w:numPr>
+        <w:rPr>
+          <w:sz w:val="24"/>
+          <w:szCs w:val="24"/>
+        </w:rPr>
+      </w:pPr>
+      <w:r>
+        <w:rPr>
+          <w:sz w:val="24"/>
+          <w:szCs w:val="24"/>
+        </w:rPr>
+        <w:t>Retrieve accounts with transactions whose amounts exceed the average transaction amount.</w:t>
+      </w:r>
+    </w:p>
+    <w:p>
+      <w:pPr>
+        <w:pStyle w:val="ListParagraph"/>
+        <w:ind w:left="1080"/>
+        <w:rPr>
+          <w:sz w:val="24"/>
+          <w:szCs w:val="24"/>
+        </w:rPr>
+      </w:pPr>
+    </w:p>
+    <w:p>
+      <w:pPr>
+        <w:pStyle w:val="ListParagraph"/>
+        <w:ind w:left="1080"/>
+        <w:rPr>
+          <w:sz w:val="24"/>
+          <w:szCs w:val="24"/>
+        </w:rPr>
+      </w:pPr>
+      <w:r>
+        <w:rPr>
+          <w:sz w:val="24"/>
+          <w:szCs w:val="24"/>
+        </w:rPr>
+        <w:t xml:space="preserve">SELECT </w:t>
+      </w:r>
+      <w:proofErr w:type="spellStart"/>
+      <w:r>
+        <w:rPr>
+          <w:sz w:val="24"/>
+          <w:szCs w:val="24"/>
+        </w:rPr>
+        <w:t>account_id</w:t>
+      </w:r>
+      <w:proofErr w:type="spellEnd"/>
+    </w:p>
+    <w:p>
+      <w:pPr>
+        <w:pStyle w:val="ListParagraph"/>
+        <w:ind w:left="1080"/>
+        <w:rPr>
+          <w:sz w:val="24"/>
+          <w:szCs w:val="24"/>
+        </w:rPr>
+      </w:pPr>
+      <w:r>
+        <w:rPr>
+          <w:sz w:val="24"/>
+          <w:szCs w:val="24"/>
+        </w:rPr>
+        <w:t>FROM Transactions</w:t>
+      </w:r>
+    </w:p>
+    <w:p>
+      <w:pPr>
+        <w:pStyle w:val="ListParagraph"/>
+        <w:ind w:left="1080"/>
+        <w:rPr>
+          <w:sz w:val="24"/>
+          <w:szCs w:val="24"/>
+        </w:rPr>
+      </w:pPr>
+      <w:r>
+        <w:rPr>
+          <w:sz w:val="24"/>
+          <w:szCs w:val="24"/>
+        </w:rPr>
+        <w:t>WHERE amount &gt; (SELECT AVG</w:t>
+      </w:r>
+      <w:r>
+        <w:rPr>
+          <w:sz w:val="24"/>
+          <w:szCs w:val="24"/>
+        </w:rPr>
+        <w:t xml:space="preserve"> </w:t>
+      </w:r>
+      <w:r>
+        <w:rPr>
+          <w:sz w:val="24"/>
+          <w:szCs w:val="24"/>
+        </w:rPr>
+        <w:t>(amount) FROM Transactions);</w:t>
+      </w:r>
+    </w:p>
+    <w:p>
+      <w:pPr>
+        <w:pStyle w:val="ListParagraph"/>
+        <w:ind w:left="1080"/>
+        <w:rPr>
+          <w:sz w:val="24"/>
+          <w:szCs w:val="24"/>
+        </w:rPr>
+      </w:pPr>
+    </w:p>
+    <w:p>
+      <w:pPr>
+        <w:pStyle w:val="ListParagraph"/>
+        <w:ind w:left="1080"/>
+        <w:rPr>
+          <w:sz w:val="24"/>
+          <w:szCs w:val="24"/>
+        </w:rPr>
+      </w:pPr>
+    </w:p>
+    <w:p>
+      <w:pPr>
+        <w:pStyle w:val="ListParagraph"/>
+        <w:ind w:left="1080"/>
+        <w:rPr>
+          <w:sz w:val="24"/>
+          <w:szCs w:val="24"/>
+        </w:rPr>
+      </w:pPr>
+    </w:p>
+    <w:p>
+      <w:pPr>
+        <w:pStyle w:val="ListParagraph"/>
+        <w:numPr>
+          <w:ilvl w:val="0"/>
+          <w:numId w:val="9"/>
+        </w:numPr>
+        <w:rPr>
+          <w:sz w:val="24"/>
+          <w:szCs w:val="24"/>
+        </w:rPr>
+      </w:pPr>
+      <w:r>
+        <w:rPr>
+          <w:sz w:val="24"/>
+          <w:szCs w:val="24"/>
+        </w:rPr>
+        <w:t>Identify customers who have no recorded transactions.</w:t>
+      </w:r>
+    </w:p>
+    <w:p>
+      <w:pPr>
+        <w:pStyle w:val="ListParagraph"/>
+        <w:ind w:left="1080"/>
+        <w:rPr>
+          <w:sz w:val="24"/>
+          <w:szCs w:val="24"/>
+        </w:rPr>
+      </w:pPr>
+    </w:p>
+    <w:p>
+      <w:pPr>
+        <w:pStyle w:val="ListParagraph"/>
+        <w:ind w:left="1080"/>
+        <w:rPr>
+          <w:sz w:val="24"/>
+          <w:szCs w:val="24"/>
+        </w:rPr>
+      </w:pPr>
+      <w:r>
+        <w:rPr>
+          <w:sz w:val="24"/>
+          <w:szCs w:val="24"/>
+        </w:rPr>
+        <w:t xml:space="preserve">SELECT </w:t>
+      </w:r>
+      <w:proofErr w:type="spellStart"/>
+      <w:r>
+        <w:rPr>
+          <w:sz w:val="24"/>
+          <w:szCs w:val="24"/>
+        </w:rPr>
+        <w:t>first_name</w:t>
+      </w:r>
+      <w:proofErr w:type="spellEnd"/>
+      <w:r>
+        <w:rPr>
+          <w:sz w:val="24"/>
+          <w:szCs w:val="24"/>
+        </w:rPr>
+        <w:t xml:space="preserve">, </w:t>
+      </w:r>
+      <w:proofErr w:type="spellStart"/>
+      <w:r>
+        <w:rPr>
+          <w:sz w:val="24"/>
+          <w:szCs w:val="24"/>
+        </w:rPr>
+        <w:t>last_name</w:t>
+      </w:r>
+      <w:proofErr w:type="spellEnd"/>
+    </w:p>
+    <w:p>
+      <w:pPr>
+        <w:pStyle w:val="ListParagraph"/>
+        <w:ind w:left="1080"/>
+        <w:rPr>
+          <w:sz w:val="24"/>
+          <w:szCs w:val="24"/>
+        </w:rPr>
+      </w:pPr>
+      <w:r>
+        <w:rPr>
+          <w:sz w:val="24"/>
+          <w:szCs w:val="24"/>
+        </w:rPr>
+        <w:t>FROM Customers</w:t>
+      </w:r>
+    </w:p>
+    <w:p>
+      <w:pPr>
+        <w:pStyle w:val="ListParagraph"/>
+        <w:ind w:left="1080"/>
+        <w:rPr>
+          <w:sz w:val="24"/>
+          <w:szCs w:val="24"/>
+        </w:rPr>
+      </w:pPr>
+      <w:r>
+        <w:rPr>
+          <w:sz w:val="24"/>
+          <w:szCs w:val="24"/>
+        </w:rPr>
+        <w:t xml:space="preserve">WHERE </w:t>
+      </w:r>
+      <w:proofErr w:type="spellStart"/>
+      <w:r>
+        <w:rPr>
+          <w:sz w:val="24"/>
+          <w:szCs w:val="24"/>
+        </w:rPr>
+        <w:t>customer_id</w:t>
+      </w:r>
+      <w:proofErr w:type="spellEnd"/>
+      <w:r>
+        <w:rPr>
+          <w:sz w:val="24"/>
+          <w:szCs w:val="24"/>
+        </w:rPr>
+        <w:t xml:space="preserve"> NOT IN (</w:t>
+      </w:r>
+    </w:p>
+    <w:p>
+      <w:pPr>
+        <w:pStyle w:val="ListParagraph"/>
+        <w:ind w:left="1080"/>
+        <w:rPr>
+          <w:sz w:val="24"/>
+          <w:szCs w:val="24"/>
+        </w:rPr>
+      </w:pPr>
+      <w:r>
+        <w:rPr>
+          <w:sz w:val="24"/>
+          <w:szCs w:val="24"/>
+        </w:rPr>
+        <w:t xml:space="preserve">    SELECT DISTINCT </w:t>
+      </w:r>
+      <w:proofErr w:type="spellStart"/>
+      <w:r>
+        <w:rPr>
+          <w:sz w:val="24"/>
+          <w:szCs w:val="24"/>
+        </w:rPr>
+        <w:t>customer_id</w:t>
+      </w:r>
+      <w:proofErr w:type="spellEnd"/>
+    </w:p>
+    <w:p>
+      <w:pPr>
+        <w:pStyle w:val="ListParagraph"/>
+        <w:ind w:left="1080"/>
+        <w:rPr>
+          <w:sz w:val="24"/>
+          <w:szCs w:val="24"/>
+        </w:rPr>
+      </w:pPr>
+      <w:r>
+        <w:rPr>
+          <w:sz w:val="24"/>
+          <w:szCs w:val="24"/>
+        </w:rPr>
+        <w:t xml:space="preserve">    FROM Accounts a</w:t>
+      </w:r>
+    </w:p>
+    <w:p>
+      <w:pPr>
+        <w:pStyle w:val="ListParagraph"/>
+        <w:ind w:left="1080"/>
+        <w:rPr>
+          <w:sz w:val="24"/>
+          <w:szCs w:val="24"/>
+        </w:rPr>
+      </w:pPr>
+      <w:r>
+        <w:rPr>
+          <w:sz w:val="24"/>
+          <w:szCs w:val="24"/>
+        </w:rPr>
+        <w:t xml:space="preserve">    JOIN Transactions t ON </w:t>
+      </w:r>
+      <w:proofErr w:type="spellStart"/>
+      <w:proofErr w:type="gramStart"/>
+      <w:r>
+        <w:rPr>
+          <w:sz w:val="24"/>
+          <w:szCs w:val="24"/>
+        </w:rPr>
+        <w:t>a.account</w:t>
+      </w:r>
+      <w:proofErr w:type="gramEnd"/>
+      <w:r>
+        <w:rPr>
+          <w:sz w:val="24"/>
+          <w:szCs w:val="24"/>
+        </w:rPr>
+        <w:t>_id</w:t>
+      </w:r>
+      <w:proofErr w:type="spellEnd"/>
+      <w:r>
+        <w:rPr>
+          <w:sz w:val="24"/>
+          <w:szCs w:val="24"/>
+        </w:rPr>
+        <w:t xml:space="preserve"> = </w:t>
+      </w:r>
+      <w:proofErr w:type="spellStart"/>
+      <w:r>
+        <w:rPr>
+          <w:sz w:val="24"/>
+          <w:szCs w:val="24"/>
+        </w:rPr>
+        <w:t>t.account_id</w:t>
+      </w:r>
+      <w:proofErr w:type="spellEnd"/>
+    </w:p>
+    <w:p>
+      <w:pPr>
+        <w:pStyle w:val="ListParagraph"/>
+        <w:ind w:left="1080"/>
+        <w:rPr>
+          <w:sz w:val="24"/>
+          <w:szCs w:val="24"/>
+        </w:rPr>
+      </w:pPr>
+      <w:r>
+        <w:rPr>
+          <w:sz w:val="24"/>
+          <w:szCs w:val="24"/>
+        </w:rPr>
+        <w:t>);</w:t>
+      </w:r>
+    </w:p>
+    <w:p>
+      <w:pPr>
+        <w:pStyle w:val="ListParagraph"/>
+        <w:ind w:left="1080"/>
+        <w:rPr>
+          <w:sz w:val="24"/>
+          <w:szCs w:val="24"/>
+        </w:rPr>
+      </w:pPr>
+    </w:p>
+    <w:p>
+      <w:pPr>
+        <w:pStyle w:val="ListParagraph"/>
+        <w:ind w:left="1080"/>
+        <w:rPr>
+          <w:sz w:val="24"/>
+          <w:szCs w:val="24"/>
+        </w:rPr>
+      </w:pPr>
+    </w:p>
+    <w:p>
+      <w:pPr>
+        <w:pStyle w:val="ListParagraph"/>
+        <w:ind w:left="1080"/>
+        <w:rPr>
+          <w:sz w:val="24"/>
+          <w:szCs w:val="24"/>
+        </w:rPr>
+      </w:pPr>
+    </w:p>
+    <w:p>
+      <w:pPr>
+        <w:pStyle w:val="ListParagraph"/>
+        <w:ind w:left="1080"/>
+        <w:rPr>
+          <w:sz w:val="24"/>
+          <w:szCs w:val="24"/>
+        </w:rPr>
+      </w:pPr>
+    </w:p>
+    <w:p>
+      <w:pPr>
+        <w:pStyle w:val="ListParagraph"/>
+        <w:ind w:left="1080"/>
+        <w:rPr>
+          <w:sz w:val="24"/>
+          <w:szCs w:val="24"/>
+        </w:rPr>
+      </w:pPr>
+    </w:p>
+    <w:p>
+      <w:pPr>
+        <w:pStyle w:val="ListParagraph"/>
+        <w:numPr>
+          <w:ilvl w:val="0"/>
+          <w:numId w:val="9"/>
+        </w:numPr>
+        <w:rPr>
+          <w:sz w:val="24"/>
+          <w:szCs w:val="24"/>
+        </w:rPr>
+      </w:pPr>
+      <w:r>
+        <w:rPr>
+          <w:sz w:val="24"/>
+          <w:szCs w:val="24"/>
+        </w:rPr>
         <w:lastRenderedPageBreak/>
-        <w:t>Tasks 4: Subquery and its type:</w:t>
-      </w:r>
-    </w:p>
-    <w:p>
-      <w:pPr>
-        <w:ind w:firstLine="720"/>
-        <w:rPr>
-          <w:sz w:val="24"/>
-          <w:szCs w:val="24"/>
-        </w:rPr>
-      </w:pPr>
-      <w:r>
-        <w:rPr>
-          <w:sz w:val="24"/>
-          <w:szCs w:val="24"/>
-        </w:rPr>
-        <w:t>1. Retrieve the customer(s) with the highest account balance.</w:t>
-      </w:r>
-    </w:p>
-    <w:p>
-      <w:pPr>
-        <w:ind w:firstLine="720"/>
-        <w:rPr>
-          <w:sz w:val="24"/>
-          <w:szCs w:val="24"/>
-        </w:rPr>
-      </w:pPr>
-      <w:r>
-        <w:rPr>
-          <w:sz w:val="24"/>
-          <w:szCs w:val="24"/>
-        </w:rPr>
-        <w:t>2. Calculate the average account balance for customers who have more than one account.</w:t>
-      </w:r>
-    </w:p>
-    <w:p>
-      <w:pPr>
-        <w:ind w:firstLine="720"/>
-        <w:rPr>
-          <w:sz w:val="24"/>
-          <w:szCs w:val="24"/>
-        </w:rPr>
-      </w:pPr>
-      <w:r>
-        <w:rPr>
-          <w:sz w:val="24"/>
-          <w:szCs w:val="24"/>
-        </w:rPr>
-        <w:t>3. Retrieve accounts with transactions whose amounts exceed the average transaction amount.</w:t>
-      </w:r>
-    </w:p>
-    <w:p>
-      <w:pPr>
-        <w:ind w:firstLine="720"/>
-        <w:rPr>
-          <w:sz w:val="24"/>
-          <w:szCs w:val="24"/>
-        </w:rPr>
-      </w:pPr>
-      <w:r>
-        <w:rPr>
-          <w:sz w:val="24"/>
-          <w:szCs w:val="24"/>
-        </w:rPr>
-        <w:t>4. Identify customers who have no recorded transactions.</w:t>
-      </w:r>
-    </w:p>
-    <w:p>
-      <w:pPr>
-        <w:ind w:firstLine="720"/>
-        <w:rPr>
-          <w:sz w:val="24"/>
-          <w:szCs w:val="24"/>
-        </w:rPr>
-      </w:pPr>
-      <w:r>
-        <w:rPr>
-          <w:sz w:val="24"/>
-          <w:szCs w:val="24"/>
-        </w:rPr>
-        <w:t>5. Calculate the total balance of accounts with no recorded transactions.</w:t>
-      </w:r>
-    </w:p>
-    <w:p>
-      <w:pPr>
-        <w:ind w:firstLine="720"/>
-        <w:rPr>
-          <w:sz w:val="24"/>
-          <w:szCs w:val="24"/>
-        </w:rPr>
-      </w:pPr>
-      <w:r>
-        <w:rPr>
-          <w:sz w:val="24"/>
-          <w:szCs w:val="24"/>
-        </w:rPr>
-        <w:t>6. Retrieve transactions for accounts with the lowest balance.</w:t>
-      </w:r>
-    </w:p>
-    <w:p>
-      <w:pPr>
-        <w:ind w:firstLine="720"/>
-        <w:rPr>
-          <w:sz w:val="24"/>
-          <w:szCs w:val="24"/>
-        </w:rPr>
-      </w:pPr>
-      <w:r>
-        <w:rPr>
-          <w:sz w:val="24"/>
-          <w:szCs w:val="24"/>
-        </w:rPr>
-        <w:t>7. Identify customers who have accounts of multiple types.</w:t>
-      </w:r>
-    </w:p>
-    <w:p>
-      <w:pPr>
-        <w:ind w:firstLine="720"/>
-        <w:rPr>
-          <w:sz w:val="24"/>
-          <w:szCs w:val="24"/>
-        </w:rPr>
-      </w:pPr>
-      <w:r>
-        <w:rPr>
-          <w:sz w:val="24"/>
-          <w:szCs w:val="24"/>
-        </w:rPr>
-        <w:t>8. Calculate the percentage of each account type out of the total number of accounts.</w:t>
-      </w:r>
-    </w:p>
-    <w:p>
-      <w:pPr>
-        <w:ind w:firstLine="720"/>
-        <w:rPr>
-          <w:sz w:val="24"/>
-          <w:szCs w:val="24"/>
-        </w:rPr>
-      </w:pPr>
-      <w:r>
-        <w:rPr>
-          <w:sz w:val="24"/>
-          <w:szCs w:val="24"/>
-        </w:rPr>
-        <w:t>9. Retrieve all transactions for a customer with a given customer_id.</w:t>
-      </w:r>
-    </w:p>
-    <w:p>
-      <w:pPr>
-        <w:ind w:left="720"/>
-        <w:rPr>
-          <w:sz w:val="24"/>
-          <w:szCs w:val="24"/>
-        </w:rPr>
-      </w:pPr>
-      <w:r>
-        <w:rPr>
-          <w:sz w:val="24"/>
-          <w:szCs w:val="24"/>
-        </w:rPr>
-        <w:t>10. Calculate the total balance for each account type, including a subquery within the SELECT clause.</w:t>
-      </w:r>
+        <w:t>Calculate the total balance of accounts with no recorded transactions.</w:t>
+      </w:r>
+    </w:p>
+    <w:p>
+      <w:pPr>
+        <w:pStyle w:val="ListParagraph"/>
+        <w:ind w:left="1080"/>
+        <w:rPr>
+          <w:sz w:val="24"/>
+          <w:szCs w:val="24"/>
+        </w:rPr>
+      </w:pPr>
+    </w:p>
+    <w:p>
+      <w:pPr>
+        <w:pStyle w:val="ListParagraph"/>
+        <w:ind w:left="1080"/>
+        <w:rPr>
+          <w:sz w:val="24"/>
+          <w:szCs w:val="24"/>
+        </w:rPr>
+      </w:pPr>
+      <w:r>
+        <w:rPr>
+          <w:sz w:val="24"/>
+          <w:szCs w:val="24"/>
+        </w:rPr>
+        <w:t xml:space="preserve">SELECT </w:t>
+      </w:r>
+      <w:proofErr w:type="gramStart"/>
+      <w:r>
+        <w:rPr>
+          <w:sz w:val="24"/>
+          <w:szCs w:val="24"/>
+        </w:rPr>
+        <w:t>SUM(</w:t>
+      </w:r>
+      <w:proofErr w:type="gramEnd"/>
+      <w:r>
+        <w:rPr>
+          <w:sz w:val="24"/>
+          <w:szCs w:val="24"/>
+        </w:rPr>
+        <w:t xml:space="preserve">balance) AS </w:t>
+      </w:r>
+      <w:proofErr w:type="spellStart"/>
+      <w:r>
+        <w:rPr>
+          <w:sz w:val="24"/>
+          <w:szCs w:val="24"/>
+        </w:rPr>
+        <w:t>total_balance</w:t>
+      </w:r>
+      <w:proofErr w:type="spellEnd"/>
+    </w:p>
+    <w:p>
+      <w:pPr>
+        <w:pStyle w:val="ListParagraph"/>
+        <w:ind w:left="1080"/>
+        <w:rPr>
+          <w:sz w:val="24"/>
+          <w:szCs w:val="24"/>
+        </w:rPr>
+      </w:pPr>
+      <w:r>
+        <w:rPr>
+          <w:sz w:val="24"/>
+          <w:szCs w:val="24"/>
+        </w:rPr>
+        <w:t>FROM Accounts</w:t>
+      </w:r>
+    </w:p>
+    <w:p>
+      <w:pPr>
+        <w:pStyle w:val="ListParagraph"/>
+        <w:ind w:left="1080"/>
+        <w:rPr>
+          <w:sz w:val="24"/>
+          <w:szCs w:val="24"/>
+        </w:rPr>
+      </w:pPr>
+      <w:r>
+        <w:rPr>
+          <w:sz w:val="24"/>
+          <w:szCs w:val="24"/>
+        </w:rPr>
+        <w:t xml:space="preserve">WHERE </w:t>
+      </w:r>
+      <w:proofErr w:type="spellStart"/>
+      <w:r>
+        <w:rPr>
+          <w:sz w:val="24"/>
+          <w:szCs w:val="24"/>
+        </w:rPr>
+        <w:t>account_id</w:t>
+      </w:r>
+      <w:proofErr w:type="spellEnd"/>
+      <w:r>
+        <w:rPr>
+          <w:sz w:val="24"/>
+          <w:szCs w:val="24"/>
+        </w:rPr>
+        <w:t xml:space="preserve"> NOT IN (</w:t>
+      </w:r>
+    </w:p>
+    <w:p>
+      <w:pPr>
+        <w:pStyle w:val="ListParagraph"/>
+        <w:ind w:left="1080"/>
+        <w:rPr>
+          <w:sz w:val="24"/>
+          <w:szCs w:val="24"/>
+        </w:rPr>
+      </w:pPr>
+      <w:r>
+        <w:rPr>
+          <w:sz w:val="24"/>
+          <w:szCs w:val="24"/>
+        </w:rPr>
+        <w:t xml:space="preserve">    SELECT DISTINCT </w:t>
+      </w:r>
+      <w:proofErr w:type="spellStart"/>
+      <w:r>
+        <w:rPr>
+          <w:sz w:val="24"/>
+          <w:szCs w:val="24"/>
+        </w:rPr>
+        <w:t>account_id</w:t>
+      </w:r>
+      <w:proofErr w:type="spellEnd"/>
+    </w:p>
+    <w:p>
+      <w:pPr>
+        <w:pStyle w:val="ListParagraph"/>
+        <w:ind w:left="1080"/>
+        <w:rPr>
+          <w:sz w:val="24"/>
+          <w:szCs w:val="24"/>
+        </w:rPr>
+      </w:pPr>
+      <w:r>
+        <w:rPr>
+          <w:sz w:val="24"/>
+          <w:szCs w:val="24"/>
+        </w:rPr>
+        <w:t xml:space="preserve">    FROM Transactions</w:t>
+      </w:r>
+    </w:p>
+    <w:p>
+      <w:pPr>
+        <w:pStyle w:val="ListParagraph"/>
+        <w:ind w:left="1080"/>
+        <w:rPr>
+          <w:sz w:val="24"/>
+          <w:szCs w:val="24"/>
+        </w:rPr>
+      </w:pPr>
+      <w:r>
+        <w:rPr>
+          <w:sz w:val="24"/>
+          <w:szCs w:val="24"/>
+        </w:rPr>
+        <w:t>);</w:t>
+      </w:r>
+    </w:p>
+    <w:p>
+      <w:pPr>
+        <w:pStyle w:val="ListParagraph"/>
+        <w:ind w:left="1080"/>
+        <w:rPr>
+          <w:sz w:val="24"/>
+          <w:szCs w:val="24"/>
+        </w:rPr>
+      </w:pPr>
+    </w:p>
+    <w:p>
+      <w:pPr>
+        <w:pStyle w:val="ListParagraph"/>
+        <w:ind w:left="1080"/>
+        <w:rPr>
+          <w:sz w:val="24"/>
+          <w:szCs w:val="24"/>
+        </w:rPr>
+      </w:pPr>
+    </w:p>
+    <w:p>
+      <w:pPr>
+        <w:pStyle w:val="ListParagraph"/>
+        <w:ind w:left="1080"/>
+        <w:rPr>
+          <w:sz w:val="24"/>
+          <w:szCs w:val="24"/>
+        </w:rPr>
+      </w:pPr>
+    </w:p>
+    <w:p>
+      <w:pPr>
+        <w:pStyle w:val="ListParagraph"/>
+        <w:numPr>
+          <w:ilvl w:val="0"/>
+          <w:numId w:val="9"/>
+        </w:numPr>
+        <w:rPr>
+          <w:sz w:val="24"/>
+          <w:szCs w:val="24"/>
+        </w:rPr>
+      </w:pPr>
+      <w:r>
+        <w:rPr>
+          <w:sz w:val="24"/>
+          <w:szCs w:val="24"/>
+        </w:rPr>
+        <w:t>Retrieve transactions for accounts with the lowest balance.</w:t>
+      </w:r>
+    </w:p>
+    <w:p>
+      <w:pPr>
+        <w:pStyle w:val="ListParagraph"/>
+        <w:ind w:left="1080"/>
+        <w:rPr>
+          <w:sz w:val="24"/>
+          <w:szCs w:val="24"/>
+        </w:rPr>
+      </w:pPr>
+    </w:p>
+    <w:p>
+      <w:pPr>
+        <w:pStyle w:val="ListParagraph"/>
+        <w:ind w:left="1080"/>
+        <w:rPr>
+          <w:sz w:val="24"/>
+          <w:szCs w:val="24"/>
+        </w:rPr>
+      </w:pPr>
+      <w:r>
+        <w:rPr>
+          <w:sz w:val="24"/>
+          <w:szCs w:val="24"/>
+        </w:rPr>
+        <w:t xml:space="preserve">SELECT </w:t>
+      </w:r>
+      <w:proofErr w:type="spellStart"/>
+      <w:r>
+        <w:rPr>
+          <w:sz w:val="24"/>
+          <w:szCs w:val="24"/>
+        </w:rPr>
+        <w:t>transaction_id</w:t>
+      </w:r>
+      <w:proofErr w:type="spellEnd"/>
+      <w:r>
+        <w:rPr>
+          <w:sz w:val="24"/>
+          <w:szCs w:val="24"/>
+        </w:rPr>
+        <w:t xml:space="preserve">, </w:t>
+      </w:r>
+      <w:proofErr w:type="spellStart"/>
+      <w:r>
+        <w:rPr>
+          <w:sz w:val="24"/>
+          <w:szCs w:val="24"/>
+        </w:rPr>
+        <w:t>account_id</w:t>
+      </w:r>
+      <w:proofErr w:type="spellEnd"/>
+      <w:r>
+        <w:rPr>
+          <w:sz w:val="24"/>
+          <w:szCs w:val="24"/>
+        </w:rPr>
+        <w:t xml:space="preserve">, amount </w:t>
+      </w:r>
+    </w:p>
+    <w:p>
+      <w:pPr>
+        <w:pStyle w:val="ListParagraph"/>
+        <w:ind w:left="1080"/>
+        <w:rPr>
+          <w:sz w:val="24"/>
+          <w:szCs w:val="24"/>
+        </w:rPr>
+      </w:pPr>
+      <w:r>
+        <w:rPr>
+          <w:sz w:val="24"/>
+          <w:szCs w:val="24"/>
+        </w:rPr>
+        <w:t>FROM Transactions</w:t>
+      </w:r>
+    </w:p>
+    <w:p>
+      <w:pPr>
+        <w:pStyle w:val="ListParagraph"/>
+        <w:ind w:left="1080"/>
+        <w:rPr>
+          <w:sz w:val="24"/>
+          <w:szCs w:val="24"/>
+        </w:rPr>
+      </w:pPr>
+      <w:r>
+        <w:rPr>
+          <w:sz w:val="24"/>
+          <w:szCs w:val="24"/>
+        </w:rPr>
+        <w:t xml:space="preserve">WHERE </w:t>
+      </w:r>
+      <w:proofErr w:type="spellStart"/>
+      <w:r>
+        <w:rPr>
+          <w:sz w:val="24"/>
+          <w:szCs w:val="24"/>
+        </w:rPr>
+        <w:t>account_id</w:t>
+      </w:r>
+      <w:proofErr w:type="spellEnd"/>
+      <w:r>
+        <w:rPr>
+          <w:sz w:val="24"/>
+          <w:szCs w:val="24"/>
+        </w:rPr>
+        <w:t xml:space="preserve"> IN (</w:t>
+      </w:r>
+    </w:p>
+    <w:p>
+      <w:pPr>
+        <w:pStyle w:val="ListParagraph"/>
+        <w:ind w:left="1080"/>
+        <w:rPr>
+          <w:sz w:val="24"/>
+          <w:szCs w:val="24"/>
+        </w:rPr>
+      </w:pPr>
+      <w:r>
+        <w:rPr>
+          <w:sz w:val="24"/>
+          <w:szCs w:val="24"/>
+        </w:rPr>
+        <w:t xml:space="preserve">    SELECT </w:t>
+      </w:r>
+      <w:proofErr w:type="spellStart"/>
+      <w:r>
+        <w:rPr>
+          <w:sz w:val="24"/>
+          <w:szCs w:val="24"/>
+        </w:rPr>
+        <w:t>account_id</w:t>
+      </w:r>
+      <w:proofErr w:type="spellEnd"/>
+    </w:p>
+    <w:p>
+      <w:pPr>
+        <w:pStyle w:val="ListParagraph"/>
+        <w:ind w:left="1080"/>
+        <w:rPr>
+          <w:sz w:val="24"/>
+          <w:szCs w:val="24"/>
+        </w:rPr>
+      </w:pPr>
+      <w:r>
+        <w:rPr>
+          <w:sz w:val="24"/>
+          <w:szCs w:val="24"/>
+        </w:rPr>
+        <w:t xml:space="preserve">    FROM Accounts</w:t>
+      </w:r>
+    </w:p>
+    <w:p>
+      <w:pPr>
+        <w:pStyle w:val="ListParagraph"/>
+        <w:ind w:left="1080"/>
+        <w:rPr>
+          <w:sz w:val="24"/>
+          <w:szCs w:val="24"/>
+        </w:rPr>
+      </w:pPr>
+      <w:r>
+        <w:rPr>
+          <w:sz w:val="24"/>
+          <w:szCs w:val="24"/>
+        </w:rPr>
+        <w:t xml:space="preserve">    WHERE balance = (SELECT MIN</w:t>
+      </w:r>
+      <w:r>
+        <w:rPr>
+          <w:sz w:val="24"/>
+          <w:szCs w:val="24"/>
+        </w:rPr>
+        <w:t xml:space="preserve"> </w:t>
+      </w:r>
+      <w:r>
+        <w:rPr>
+          <w:sz w:val="24"/>
+          <w:szCs w:val="24"/>
+        </w:rPr>
+        <w:t>(balance) FROM Accounts)</w:t>
+      </w:r>
+    </w:p>
+    <w:p>
+      <w:pPr>
+        <w:pStyle w:val="ListParagraph"/>
+        <w:ind w:left="1080"/>
+        <w:rPr>
+          <w:sz w:val="24"/>
+          <w:szCs w:val="24"/>
+        </w:rPr>
+      </w:pPr>
+      <w:r>
+        <w:rPr>
+          <w:sz w:val="24"/>
+          <w:szCs w:val="24"/>
+        </w:rPr>
+        <w:t>);</w:t>
+      </w:r>
+    </w:p>
+    <w:p>
+      <w:pPr>
+        <w:pStyle w:val="ListParagraph"/>
+        <w:ind w:left="1080"/>
+        <w:rPr>
+          <w:sz w:val="24"/>
+          <w:szCs w:val="24"/>
+        </w:rPr>
+      </w:pPr>
+    </w:p>
+    <w:p>
+      <w:pPr>
+        <w:pStyle w:val="ListParagraph"/>
+        <w:ind w:left="1080"/>
+        <w:rPr>
+          <w:sz w:val="24"/>
+          <w:szCs w:val="24"/>
+        </w:rPr>
+      </w:pPr>
+    </w:p>
+    <w:p>
+      <w:pPr>
+        <w:pStyle w:val="ListParagraph"/>
+        <w:ind w:left="1080"/>
+        <w:rPr>
+          <w:sz w:val="24"/>
+          <w:szCs w:val="24"/>
+        </w:rPr>
+      </w:pPr>
+    </w:p>
+    <w:p>
+      <w:pPr>
+        <w:pStyle w:val="ListParagraph"/>
+        <w:numPr>
+          <w:ilvl w:val="0"/>
+          <w:numId w:val="9"/>
+        </w:numPr>
+        <w:rPr>
+          <w:sz w:val="24"/>
+          <w:szCs w:val="24"/>
+        </w:rPr>
+      </w:pPr>
+      <w:r>
+        <w:rPr>
+          <w:sz w:val="24"/>
+          <w:szCs w:val="24"/>
+        </w:rPr>
+        <w:t>Identify customers who have accounts of multiple types.</w:t>
+      </w:r>
+    </w:p>
+    <w:p>
+      <w:pPr>
+        <w:pStyle w:val="ListParagraph"/>
+        <w:ind w:left="1080"/>
+        <w:rPr>
+          <w:sz w:val="24"/>
+          <w:szCs w:val="24"/>
+        </w:rPr>
+      </w:pPr>
+    </w:p>
+    <w:p>
+      <w:pPr>
+        <w:pStyle w:val="ListParagraph"/>
+        <w:ind w:left="1080"/>
+        <w:rPr>
+          <w:sz w:val="24"/>
+          <w:szCs w:val="24"/>
+        </w:rPr>
+      </w:pPr>
+      <w:r>
+        <w:rPr>
+          <w:sz w:val="24"/>
+          <w:szCs w:val="24"/>
+        </w:rPr>
+        <w:t xml:space="preserve">SELECT </w:t>
+      </w:r>
+      <w:proofErr w:type="spellStart"/>
+      <w:proofErr w:type="gramStart"/>
+      <w:r>
+        <w:rPr>
+          <w:sz w:val="24"/>
+          <w:szCs w:val="24"/>
+        </w:rPr>
+        <w:t>c.customer</w:t>
+      </w:r>
+      <w:proofErr w:type="gramEnd"/>
+      <w:r>
+        <w:rPr>
+          <w:sz w:val="24"/>
+          <w:szCs w:val="24"/>
+        </w:rPr>
+        <w:t>_id</w:t>
+      </w:r>
+      <w:proofErr w:type="spellEnd"/>
+      <w:r>
+        <w:rPr>
+          <w:sz w:val="24"/>
+          <w:szCs w:val="24"/>
+        </w:rPr>
+        <w:t xml:space="preserve">, </w:t>
+      </w:r>
+      <w:proofErr w:type="spellStart"/>
+      <w:r>
+        <w:rPr>
+          <w:sz w:val="24"/>
+          <w:szCs w:val="24"/>
+        </w:rPr>
+        <w:t>c.first_name</w:t>
+      </w:r>
+      <w:proofErr w:type="spellEnd"/>
+      <w:r>
+        <w:rPr>
+          <w:sz w:val="24"/>
+          <w:szCs w:val="24"/>
+        </w:rPr>
+        <w:t xml:space="preserve">, </w:t>
+      </w:r>
+      <w:proofErr w:type="spellStart"/>
+      <w:r>
+        <w:rPr>
+          <w:sz w:val="24"/>
+          <w:szCs w:val="24"/>
+        </w:rPr>
+        <w:t>c.last_name</w:t>
+      </w:r>
+      <w:proofErr w:type="spellEnd"/>
+    </w:p>
+    <w:p>
+      <w:pPr>
+        <w:pStyle w:val="ListParagraph"/>
+        <w:ind w:left="1080"/>
+        <w:rPr>
+          <w:sz w:val="24"/>
+          <w:szCs w:val="24"/>
+        </w:rPr>
+      </w:pPr>
+      <w:r>
+        <w:rPr>
+          <w:sz w:val="24"/>
+          <w:szCs w:val="24"/>
+        </w:rPr>
+        <w:t>FROM Customers c</w:t>
+      </w:r>
+    </w:p>
+    <w:p>
+      <w:pPr>
+        <w:pStyle w:val="ListParagraph"/>
+        <w:ind w:left="1080"/>
+        <w:rPr>
+          <w:sz w:val="24"/>
+          <w:szCs w:val="24"/>
+        </w:rPr>
+      </w:pPr>
+      <w:r>
+        <w:rPr>
+          <w:sz w:val="24"/>
+          <w:szCs w:val="24"/>
+        </w:rPr>
+        <w:t xml:space="preserve">JOIN Accounts a ON </w:t>
+      </w:r>
+      <w:proofErr w:type="spellStart"/>
+      <w:proofErr w:type="gramStart"/>
+      <w:r>
+        <w:rPr>
+          <w:sz w:val="24"/>
+          <w:szCs w:val="24"/>
+        </w:rPr>
+        <w:t>c.customer</w:t>
+      </w:r>
+      <w:proofErr w:type="gramEnd"/>
+      <w:r>
+        <w:rPr>
+          <w:sz w:val="24"/>
+          <w:szCs w:val="24"/>
+        </w:rPr>
+        <w:t>_id</w:t>
+      </w:r>
+      <w:proofErr w:type="spellEnd"/>
+      <w:r>
+        <w:rPr>
+          <w:sz w:val="24"/>
+          <w:szCs w:val="24"/>
+        </w:rPr>
+        <w:t xml:space="preserve"> = </w:t>
+      </w:r>
+      <w:proofErr w:type="spellStart"/>
+      <w:r>
+        <w:rPr>
+          <w:sz w:val="24"/>
+          <w:szCs w:val="24"/>
+        </w:rPr>
+        <w:t>a.customer_id</w:t>
+      </w:r>
+      <w:proofErr w:type="spellEnd"/>
+    </w:p>
+    <w:p>
+      <w:pPr>
+        <w:pStyle w:val="ListParagraph"/>
+        <w:ind w:left="1080"/>
+        <w:rPr>
+          <w:sz w:val="24"/>
+          <w:szCs w:val="24"/>
+        </w:rPr>
+      </w:pPr>
+      <w:r>
+        <w:rPr>
+          <w:sz w:val="24"/>
+          <w:szCs w:val="24"/>
+        </w:rPr>
+        <w:t xml:space="preserve">GROUP BY </w:t>
+      </w:r>
+      <w:proofErr w:type="spellStart"/>
+      <w:proofErr w:type="gramStart"/>
+      <w:r>
+        <w:rPr>
+          <w:sz w:val="24"/>
+          <w:szCs w:val="24"/>
+        </w:rPr>
+        <w:t>c.customer</w:t>
+      </w:r>
+      <w:proofErr w:type="gramEnd"/>
+      <w:r>
+        <w:rPr>
+          <w:sz w:val="24"/>
+          <w:szCs w:val="24"/>
+        </w:rPr>
+        <w:t>_id</w:t>
+      </w:r>
+      <w:proofErr w:type="spellEnd"/>
+    </w:p>
+    <w:p>
+      <w:pPr>
+        <w:pStyle w:val="ListParagraph"/>
+        <w:ind w:left="1080"/>
+        <w:rPr>
+          <w:sz w:val="24"/>
+          <w:szCs w:val="24"/>
+        </w:rPr>
+      </w:pPr>
+      <w:r>
+        <w:rPr>
+          <w:sz w:val="24"/>
+          <w:szCs w:val="24"/>
+        </w:rPr>
+        <w:t>HAVING COUNT</w:t>
+      </w:r>
+      <w:r>
+        <w:rPr>
+          <w:sz w:val="24"/>
+          <w:szCs w:val="24"/>
+        </w:rPr>
+        <w:t xml:space="preserve"> </w:t>
+      </w:r>
+      <w:r>
+        <w:rPr>
+          <w:sz w:val="24"/>
+          <w:szCs w:val="24"/>
+        </w:rPr>
+        <w:t xml:space="preserve">(DISTINCT </w:t>
+      </w:r>
+      <w:proofErr w:type="spellStart"/>
+      <w:r>
+        <w:rPr>
+          <w:sz w:val="24"/>
+          <w:szCs w:val="24"/>
+        </w:rPr>
+        <w:t>account_type</w:t>
+      </w:r>
+      <w:proofErr w:type="spellEnd"/>
+      <w:r>
+        <w:rPr>
+          <w:sz w:val="24"/>
+          <w:szCs w:val="24"/>
+        </w:rPr>
+        <w:t>) &gt; 1;</w:t>
+      </w:r>
+    </w:p>
+    <w:p>
+      <w:pPr>
+        <w:pStyle w:val="ListParagraph"/>
+        <w:ind w:left="1080"/>
+        <w:rPr>
+          <w:sz w:val="24"/>
+          <w:szCs w:val="24"/>
+        </w:rPr>
+      </w:pPr>
+    </w:p>
+    <w:p>
+      <w:pPr>
+        <w:pStyle w:val="ListParagraph"/>
+        <w:ind w:left="1080"/>
+        <w:rPr>
+          <w:sz w:val="24"/>
+          <w:szCs w:val="24"/>
+        </w:rPr>
+      </w:pPr>
+    </w:p>
+    <w:p>
+      <w:pPr>
+        <w:pStyle w:val="ListParagraph"/>
+        <w:ind w:left="1080"/>
+        <w:rPr>
+          <w:sz w:val="24"/>
+          <w:szCs w:val="24"/>
+        </w:rPr>
+      </w:pPr>
+    </w:p>
+    <w:p>
+      <w:pPr>
+        <w:pStyle w:val="ListParagraph"/>
+        <w:numPr>
+          <w:ilvl w:val="0"/>
+          <w:numId w:val="9"/>
+        </w:numPr>
+        <w:rPr>
+          <w:sz w:val="24"/>
+          <w:szCs w:val="24"/>
+        </w:rPr>
+      </w:pPr>
+      <w:r>
+        <w:rPr>
+          <w:sz w:val="24"/>
+          <w:szCs w:val="24"/>
+        </w:rPr>
+        <w:t>Calculate the percentage of each account type out of the total number of accounts.</w:t>
+      </w:r>
+    </w:p>
+    <w:p>
+      <w:pPr>
+        <w:pStyle w:val="ListParagraph"/>
+        <w:ind w:left="1080"/>
+        <w:rPr>
+          <w:sz w:val="24"/>
+          <w:szCs w:val="24"/>
+        </w:rPr>
+      </w:pPr>
+    </w:p>
+    <w:p>
+      <w:pPr>
+        <w:pStyle w:val="ListParagraph"/>
+        <w:ind w:left="1080"/>
+        <w:rPr>
+          <w:sz w:val="24"/>
+          <w:szCs w:val="24"/>
+        </w:rPr>
+      </w:pPr>
+      <w:r>
+        <w:rPr>
+          <w:sz w:val="24"/>
+          <w:szCs w:val="24"/>
+        </w:rPr>
+        <w:t xml:space="preserve">SELECT </w:t>
+      </w:r>
+      <w:proofErr w:type="spellStart"/>
+      <w:r>
+        <w:rPr>
+          <w:sz w:val="24"/>
+          <w:szCs w:val="24"/>
+        </w:rPr>
+        <w:t>account_type</w:t>
+      </w:r>
+      <w:proofErr w:type="spellEnd"/>
+      <w:r>
+        <w:rPr>
+          <w:sz w:val="24"/>
+          <w:szCs w:val="24"/>
+        </w:rPr>
+        <w:t xml:space="preserve">, </w:t>
+      </w:r>
+    </w:p>
+    <w:p>
+      <w:pPr>
+        <w:pStyle w:val="ListParagraph"/>
+        <w:ind w:left="1080"/>
+        <w:rPr>
+          <w:sz w:val="24"/>
+          <w:szCs w:val="24"/>
+        </w:rPr>
+      </w:pPr>
+      <w:r>
+        <w:rPr>
+          <w:sz w:val="24"/>
+          <w:szCs w:val="24"/>
+        </w:rPr>
+        <w:t xml:space="preserve">       COUNT</w:t>
+      </w:r>
+      <w:r>
+        <w:rPr>
+          <w:sz w:val="24"/>
+          <w:szCs w:val="24"/>
+        </w:rPr>
+        <w:t xml:space="preserve"> </w:t>
+      </w:r>
+      <w:r>
+        <w:rPr>
+          <w:sz w:val="24"/>
+          <w:szCs w:val="24"/>
+        </w:rPr>
+        <w:t>(*) * 100.0 / (SELECT COUNT</w:t>
+      </w:r>
+      <w:r>
+        <w:rPr>
+          <w:sz w:val="24"/>
+          <w:szCs w:val="24"/>
+        </w:rPr>
+        <w:t xml:space="preserve"> </w:t>
+      </w:r>
+      <w:r>
+        <w:rPr>
+          <w:sz w:val="24"/>
+          <w:szCs w:val="24"/>
+        </w:rPr>
+        <w:t>(*) FROM Accounts) AS percentage</w:t>
+      </w:r>
+    </w:p>
+    <w:p>
+      <w:pPr>
+        <w:pStyle w:val="ListParagraph"/>
+        <w:ind w:left="1080"/>
+        <w:rPr>
+          <w:sz w:val="24"/>
+          <w:szCs w:val="24"/>
+        </w:rPr>
+      </w:pPr>
+      <w:r>
+        <w:rPr>
+          <w:sz w:val="24"/>
+          <w:szCs w:val="24"/>
+        </w:rPr>
+        <w:t>FROM Accounts</w:t>
+      </w:r>
+    </w:p>
+    <w:p>
+      <w:pPr>
+        <w:pStyle w:val="ListParagraph"/>
+        <w:ind w:left="1080"/>
+        <w:rPr>
+          <w:sz w:val="24"/>
+          <w:szCs w:val="24"/>
+        </w:rPr>
+      </w:pPr>
+      <w:r>
+        <w:rPr>
+          <w:sz w:val="24"/>
+          <w:szCs w:val="24"/>
+        </w:rPr>
+        <w:t xml:space="preserve">GROUP BY </w:t>
+      </w:r>
+      <w:proofErr w:type="spellStart"/>
+      <w:r>
+        <w:rPr>
+          <w:sz w:val="24"/>
+          <w:szCs w:val="24"/>
+        </w:rPr>
+        <w:t>account_type</w:t>
+      </w:r>
+      <w:proofErr w:type="spellEnd"/>
+      <w:r>
+        <w:rPr>
+          <w:sz w:val="24"/>
+          <w:szCs w:val="24"/>
+        </w:rPr>
+        <w:t>;</w:t>
+      </w:r>
+    </w:p>
+    <w:p>
+      <w:pPr>
+        <w:pStyle w:val="ListParagraph"/>
+        <w:ind w:left="1080"/>
+        <w:rPr>
+          <w:sz w:val="24"/>
+          <w:szCs w:val="24"/>
+        </w:rPr>
+      </w:pPr>
+    </w:p>
+    <w:p>
+      <w:pPr>
+        <w:pStyle w:val="ListParagraph"/>
+        <w:ind w:left="1080"/>
+        <w:rPr>
+          <w:sz w:val="24"/>
+          <w:szCs w:val="24"/>
+        </w:rPr>
+      </w:pPr>
+    </w:p>
+    <w:p>
+      <w:pPr>
+        <w:pStyle w:val="ListParagraph"/>
+        <w:ind w:left="1080"/>
+        <w:rPr>
+          <w:sz w:val="24"/>
+          <w:szCs w:val="24"/>
+        </w:rPr>
+      </w:pPr>
+    </w:p>
+    <w:p>
+      <w:pPr>
+        <w:pStyle w:val="ListParagraph"/>
+        <w:numPr>
+          <w:ilvl w:val="0"/>
+          <w:numId w:val="9"/>
+        </w:numPr>
+        <w:rPr>
+          <w:sz w:val="24"/>
+          <w:szCs w:val="24"/>
+        </w:rPr>
+      </w:pPr>
+      <w:r>
+        <w:rPr>
+          <w:sz w:val="24"/>
+          <w:szCs w:val="24"/>
+        </w:rPr>
+        <w:t xml:space="preserve">Retrieve all transactions for a customer with a given </w:t>
+      </w:r>
+      <w:proofErr w:type="spellStart"/>
+      <w:r>
+        <w:rPr>
+          <w:sz w:val="24"/>
+          <w:szCs w:val="24"/>
+        </w:rPr>
+        <w:t>customer_id</w:t>
+      </w:r>
+      <w:proofErr w:type="spellEnd"/>
+      <w:r>
+        <w:rPr>
+          <w:sz w:val="24"/>
+          <w:szCs w:val="24"/>
+        </w:rPr>
+        <w:t>.</w:t>
+      </w:r>
+    </w:p>
+    <w:p>
+      <w:pPr>
+        <w:pStyle w:val="ListParagraph"/>
+        <w:ind w:left="1080"/>
+        <w:rPr>
+          <w:sz w:val="24"/>
+          <w:szCs w:val="24"/>
+        </w:rPr>
+      </w:pPr>
+    </w:p>
+    <w:p>
+      <w:pPr>
+        <w:pStyle w:val="ListParagraph"/>
+        <w:ind w:left="1080"/>
+        <w:rPr>
+          <w:sz w:val="24"/>
+          <w:szCs w:val="24"/>
+        </w:rPr>
+      </w:pPr>
+      <w:r>
+        <w:rPr>
+          <w:sz w:val="24"/>
+          <w:szCs w:val="24"/>
+        </w:rPr>
+        <w:t xml:space="preserve">SELECT </w:t>
+      </w:r>
+      <w:proofErr w:type="spellStart"/>
+      <w:r>
+        <w:rPr>
+          <w:sz w:val="24"/>
+          <w:szCs w:val="24"/>
+        </w:rPr>
+        <w:t>transaction_id</w:t>
+      </w:r>
+      <w:proofErr w:type="spellEnd"/>
+      <w:r>
+        <w:rPr>
+          <w:sz w:val="24"/>
+          <w:szCs w:val="24"/>
+        </w:rPr>
+        <w:t xml:space="preserve">, </w:t>
+      </w:r>
+      <w:proofErr w:type="spellStart"/>
+      <w:r>
+        <w:rPr>
+          <w:sz w:val="24"/>
+          <w:szCs w:val="24"/>
+        </w:rPr>
+        <w:t>account_id</w:t>
+      </w:r>
+      <w:proofErr w:type="spellEnd"/>
+      <w:r>
+        <w:rPr>
+          <w:sz w:val="24"/>
+          <w:szCs w:val="24"/>
+        </w:rPr>
+        <w:t>,</w:t>
+      </w:r>
+      <w:r>
+        <w:rPr>
+          <w:sz w:val="24"/>
+          <w:szCs w:val="24"/>
+        </w:rPr>
+        <w:t xml:space="preserve"> </w:t>
+      </w:r>
+      <w:proofErr w:type="spellStart"/>
+      <w:r>
+        <w:rPr>
+          <w:sz w:val="24"/>
+          <w:szCs w:val="24"/>
+        </w:rPr>
+        <w:t>transaction_type</w:t>
+      </w:r>
+      <w:proofErr w:type="spellEnd"/>
+      <w:r>
+        <w:rPr>
+          <w:sz w:val="24"/>
+          <w:szCs w:val="24"/>
+        </w:rPr>
+        <w:t>,</w:t>
+      </w:r>
+      <w:r>
+        <w:rPr>
+          <w:sz w:val="24"/>
+          <w:szCs w:val="24"/>
+        </w:rPr>
+        <w:t xml:space="preserve"> amount</w:t>
+      </w:r>
+    </w:p>
+    <w:p>
+      <w:pPr>
+        <w:pStyle w:val="ListParagraph"/>
+        <w:ind w:left="1080"/>
+        <w:rPr>
+          <w:sz w:val="24"/>
+          <w:szCs w:val="24"/>
+        </w:rPr>
+      </w:pPr>
+      <w:r>
+        <w:rPr>
+          <w:sz w:val="24"/>
+          <w:szCs w:val="24"/>
+        </w:rPr>
+        <w:t>FROM Transactions</w:t>
+      </w:r>
+    </w:p>
+    <w:p>
+      <w:pPr>
+        <w:pStyle w:val="ListParagraph"/>
+        <w:ind w:left="1080"/>
+        <w:rPr>
+          <w:sz w:val="24"/>
+          <w:szCs w:val="24"/>
+        </w:rPr>
+      </w:pPr>
+      <w:r>
+        <w:rPr>
+          <w:sz w:val="24"/>
+          <w:szCs w:val="24"/>
+        </w:rPr>
+        <w:t xml:space="preserve">WHERE </w:t>
+      </w:r>
+      <w:proofErr w:type="spellStart"/>
+      <w:r>
+        <w:rPr>
+          <w:sz w:val="24"/>
+          <w:szCs w:val="24"/>
+        </w:rPr>
+        <w:t>account_id</w:t>
+      </w:r>
+      <w:proofErr w:type="spellEnd"/>
+      <w:r>
+        <w:rPr>
+          <w:sz w:val="24"/>
+          <w:szCs w:val="24"/>
+        </w:rPr>
+        <w:t xml:space="preserve"> IN (</w:t>
+      </w:r>
+    </w:p>
+    <w:p>
+      <w:pPr>
+        <w:pStyle w:val="ListParagraph"/>
+        <w:ind w:left="1080"/>
+        <w:rPr>
+          <w:sz w:val="24"/>
+          <w:szCs w:val="24"/>
+        </w:rPr>
+      </w:pPr>
+      <w:r>
+        <w:rPr>
+          <w:sz w:val="24"/>
+          <w:szCs w:val="24"/>
+        </w:rPr>
+        <w:t xml:space="preserve">    SELECT </w:t>
+      </w:r>
+      <w:proofErr w:type="spellStart"/>
+      <w:r>
+        <w:rPr>
+          <w:sz w:val="24"/>
+          <w:szCs w:val="24"/>
+        </w:rPr>
+        <w:t>account_id</w:t>
+      </w:r>
+      <w:proofErr w:type="spellEnd"/>
+    </w:p>
+    <w:p>
+      <w:pPr>
+        <w:pStyle w:val="ListParagraph"/>
+        <w:ind w:left="1080"/>
+        <w:rPr>
+          <w:sz w:val="24"/>
+          <w:szCs w:val="24"/>
+        </w:rPr>
+      </w:pPr>
+      <w:r>
+        <w:rPr>
+          <w:sz w:val="24"/>
+          <w:szCs w:val="24"/>
+        </w:rPr>
+        <w:lastRenderedPageBreak/>
+        <w:t xml:space="preserve">    FROM Accounts</w:t>
+      </w:r>
+    </w:p>
+    <w:p>
+      <w:pPr>
+        <w:pStyle w:val="ListParagraph"/>
+        <w:ind w:left="1080"/>
+        <w:rPr>
+          <w:sz w:val="24"/>
+          <w:szCs w:val="24"/>
+        </w:rPr>
+      </w:pPr>
+      <w:r>
+        <w:rPr>
+          <w:sz w:val="24"/>
+          <w:szCs w:val="24"/>
+        </w:rPr>
+        <w:t xml:space="preserve">    WHERE </w:t>
+      </w:r>
+      <w:proofErr w:type="spellStart"/>
+      <w:r>
+        <w:rPr>
+          <w:sz w:val="24"/>
+          <w:szCs w:val="24"/>
+        </w:rPr>
+        <w:t>customer_id</w:t>
+      </w:r>
+      <w:proofErr w:type="spellEnd"/>
+      <w:r>
+        <w:rPr>
+          <w:sz w:val="24"/>
+          <w:szCs w:val="24"/>
+        </w:rPr>
+        <w:t xml:space="preserve"> = 1 </w:t>
+      </w:r>
+    </w:p>
+    <w:p>
+      <w:pPr>
+        <w:pStyle w:val="ListParagraph"/>
+        <w:ind w:left="1080"/>
+        <w:rPr>
+          <w:sz w:val="24"/>
+          <w:szCs w:val="24"/>
+        </w:rPr>
+      </w:pPr>
+      <w:r>
+        <w:rPr>
+          <w:sz w:val="24"/>
+          <w:szCs w:val="24"/>
+        </w:rPr>
+        <w:t>);</w:t>
+      </w:r>
+    </w:p>
+    <w:p>
+      <w:pPr>
+        <w:pStyle w:val="ListParagraph"/>
+        <w:ind w:left="1080"/>
+        <w:rPr>
+          <w:sz w:val="24"/>
+          <w:szCs w:val="24"/>
+        </w:rPr>
+      </w:pPr>
+    </w:p>
+    <w:p>
+      <w:pPr>
+        <w:pStyle w:val="ListParagraph"/>
+        <w:ind w:left="1080"/>
+        <w:rPr>
+          <w:sz w:val="24"/>
+          <w:szCs w:val="24"/>
+        </w:rPr>
+      </w:pPr>
+    </w:p>
+    <w:p>
+      <w:pPr>
+        <w:pStyle w:val="ListParagraph"/>
+        <w:ind w:left="1080"/>
+        <w:rPr>
+          <w:sz w:val="24"/>
+          <w:szCs w:val="24"/>
+        </w:rPr>
+      </w:pPr>
+    </w:p>
+    <w:p>
+      <w:pPr>
+        <w:pStyle w:val="ListParagraph"/>
+        <w:numPr>
+          <w:ilvl w:val="0"/>
+          <w:numId w:val="9"/>
+        </w:numPr>
+        <w:rPr>
+          <w:sz w:val="24"/>
+          <w:szCs w:val="24"/>
+        </w:rPr>
+      </w:pPr>
+      <w:r>
+        <w:rPr>
+          <w:sz w:val="24"/>
+          <w:szCs w:val="24"/>
+        </w:rPr>
+        <w:t>Calculate the total balance for each account type, including a subquery within the SELECT clause.</w:t>
+      </w:r>
+    </w:p>
+    <w:p>
+      <w:pPr>
+        <w:pStyle w:val="ListParagraph"/>
+        <w:ind w:left="1080"/>
+        <w:rPr>
+          <w:sz w:val="24"/>
+          <w:szCs w:val="24"/>
+        </w:rPr>
+      </w:pPr>
+    </w:p>
+    <w:p>
+      <w:pPr>
+        <w:pStyle w:val="ListParagraph"/>
+        <w:ind w:left="1080"/>
+        <w:rPr>
+          <w:sz w:val="24"/>
+          <w:szCs w:val="24"/>
+        </w:rPr>
+      </w:pPr>
+      <w:r>
+        <w:rPr>
+          <w:sz w:val="24"/>
+          <w:szCs w:val="24"/>
+        </w:rPr>
+        <w:t xml:space="preserve">SELECT </w:t>
+      </w:r>
+      <w:proofErr w:type="spellStart"/>
+      <w:r>
+        <w:rPr>
+          <w:sz w:val="24"/>
+          <w:szCs w:val="24"/>
+        </w:rPr>
+        <w:t>account_type</w:t>
+      </w:r>
+      <w:proofErr w:type="spellEnd"/>
+      <w:r>
+        <w:rPr>
+          <w:sz w:val="24"/>
+          <w:szCs w:val="24"/>
+        </w:rPr>
+        <w:t xml:space="preserve">, </w:t>
+      </w:r>
+    </w:p>
+    <w:p>
+      <w:pPr>
+        <w:pStyle w:val="ListParagraph"/>
+        <w:ind w:left="1080"/>
+        <w:rPr>
+          <w:sz w:val="24"/>
+          <w:szCs w:val="24"/>
+        </w:rPr>
+      </w:pPr>
+      <w:r>
+        <w:rPr>
+          <w:sz w:val="24"/>
+          <w:szCs w:val="24"/>
+        </w:rPr>
+        <w:t xml:space="preserve">       SUM</w:t>
+      </w:r>
+      <w:r>
+        <w:rPr>
+          <w:sz w:val="24"/>
+          <w:szCs w:val="24"/>
+        </w:rPr>
+        <w:t xml:space="preserve"> </w:t>
+      </w:r>
+      <w:r>
+        <w:rPr>
+          <w:sz w:val="24"/>
+          <w:szCs w:val="24"/>
+        </w:rPr>
+        <w:t xml:space="preserve">(balance) AS </w:t>
+      </w:r>
+      <w:proofErr w:type="spellStart"/>
+      <w:r>
+        <w:rPr>
+          <w:sz w:val="24"/>
+          <w:szCs w:val="24"/>
+        </w:rPr>
+        <w:t>total_balance</w:t>
+      </w:r>
+      <w:proofErr w:type="spellEnd"/>
+      <w:r>
+        <w:rPr>
+          <w:sz w:val="24"/>
+          <w:szCs w:val="24"/>
+        </w:rPr>
+        <w:t>,</w:t>
+      </w:r>
+    </w:p>
+    <w:p>
+      <w:pPr>
+        <w:pStyle w:val="ListParagraph"/>
+        <w:ind w:left="1080"/>
+        <w:rPr>
+          <w:sz w:val="24"/>
+          <w:szCs w:val="24"/>
+        </w:rPr>
+      </w:pPr>
+      <w:r>
+        <w:rPr>
+          <w:sz w:val="24"/>
+          <w:szCs w:val="24"/>
+        </w:rPr>
+        <w:t xml:space="preserve">       (SELECT SUM</w:t>
+      </w:r>
+      <w:r>
+        <w:rPr>
+          <w:sz w:val="24"/>
+          <w:szCs w:val="24"/>
+        </w:rPr>
+        <w:t xml:space="preserve"> </w:t>
+      </w:r>
+      <w:r>
+        <w:rPr>
+          <w:sz w:val="24"/>
+          <w:szCs w:val="24"/>
+        </w:rPr>
+        <w:t xml:space="preserve">(balance) FROM Accounts) AS </w:t>
+      </w:r>
+      <w:proofErr w:type="spellStart"/>
+      <w:r>
+        <w:rPr>
+          <w:sz w:val="24"/>
+          <w:szCs w:val="24"/>
+        </w:rPr>
+        <w:t>total_overall_balance</w:t>
+      </w:r>
+      <w:proofErr w:type="spellEnd"/>
+    </w:p>
+    <w:p>
+      <w:pPr>
+        <w:pStyle w:val="ListParagraph"/>
+        <w:ind w:left="1080"/>
+        <w:rPr>
+          <w:sz w:val="24"/>
+          <w:szCs w:val="24"/>
+        </w:rPr>
+      </w:pPr>
+      <w:r>
+        <w:rPr>
+          <w:sz w:val="24"/>
+          <w:szCs w:val="24"/>
+        </w:rPr>
+        <w:t>FROM Accounts</w:t>
+      </w:r>
+    </w:p>
+    <w:p>
+      <w:pPr>
+        <w:pStyle w:val="ListParagraph"/>
+        <w:ind w:left="1080"/>
+        <w:rPr>
+          <w:sz w:val="24"/>
+          <w:szCs w:val="24"/>
+        </w:rPr>
+      </w:pPr>
+      <w:r>
+        <w:rPr>
+          <w:sz w:val="24"/>
+          <w:szCs w:val="24"/>
+        </w:rPr>
+        <w:t xml:space="preserve">GROUP BY </w:t>
+      </w:r>
+      <w:proofErr w:type="spellStart"/>
+      <w:r>
+        <w:rPr>
+          <w:sz w:val="24"/>
+          <w:szCs w:val="24"/>
+        </w:rPr>
+        <w:t>account_type</w:t>
+      </w:r>
+      <w:proofErr w:type="spellEnd"/>
+      <w:r>
+        <w:rPr>
+          <w:sz w:val="24"/>
+          <w:szCs w:val="24"/>
+        </w:rPr>
+        <w:t>;</w:t>
+      </w:r>
+    </w:p>
+    <w:p>
+      <w:pPr>
+        <w:pStyle w:val="ListParagraph"/>
+        <w:ind w:left="1080"/>
+        <w:rPr>
+          <w:sz w:val="24"/>
+          <w:szCs w:val="24"/>
+        </w:rPr>
+      </w:pPr>
     </w:p>
     <w:sectPr>
       <w:pgSz w:w="11906" w:h="16838"/>
@@ -9143,6 +11568,95 @@
 <file path=word/numbering.xml><?xml version="1.0" encoding="utf-8"?>
 <w:numbering xmlns:wpc="http://schemas.microsoft.com/office/word/2010/wordprocessingCanvas" xmlns:cx="http://schemas.microsoft.com/office/drawing/2014/chartex" xmlns:cx1="http://schemas.microsoft.com/office/drawing/2015/9/8/chartex" xmlns:cx2="http://schemas.microsoft.com/office/drawing/2015/10/21/chartex" xmlns:cx3="http://schemas.microsoft.com/office/drawing/2016/5/9/chartex" xmlns:cx4="http://schemas.microsoft.com/office/drawing/2016/5/10/chartex" xmlns:cx5="http://schemas.microsoft.com/office/drawing/2016/5/11/chartex" xmlns:cx6="http://schemas.microsoft.com/office/drawing/2016/5/12/chartex" xmlns:cx7="http://schemas.microsoft.com/office/drawing/2016/5/13/chartex" xmlns:cx8="http://schemas.microsoft.com/office/drawing/2016/5/14/chartex" xmlns:mc="http://schemas.openxmlformats.org/markup-compatibility/2006" xmlns:aink="http://schemas.microsoft.com/office/drawing/2016/ink" xmlns:am3d="http://schemas.microsoft.com/office/drawing/2017/model3d" xmlns:o="urn:schemas-microsoft-com:office:office" xmlns:oel="http://schemas.microsoft.com/office/2019/extlst" xmlns:r="http://schemas.openxmlformats.org/officeDocument/2006/relationships" xmlns:m="http://schemas.openxmlformats.org/officeDocument/2006/math" xmlns:v="urn:schemas-microsoft-com:vml" xmlns:wp14="http://schemas.microsoft.com/office/word/2010/wordprocessingDrawing" xmlns:wp="http://schemas.openxmlformats.org/drawingml/2006/wordprocessingDrawing" xmlns:w10="urn:schemas-microsoft-com:office:word" xmlns:w="http://schemas.openxmlformats.org/wordprocessingml/2006/main" xmlns:w14="http://schemas.microsoft.com/office/word/2010/wordml" xmlns:w15="http://schemas.microsoft.com/office/word/2012/wordml" xmlns:w16cex="http://schemas.microsoft.com/office/word/2018/wordml/cex" xmlns:w16cid="http://schemas.microsoft.com/office/word/2016/wordml/cid" xmlns:w16="http://schemas.microsoft.com/office/word/2018/wordml" xmlns:w16du="http://schemas.microsoft.com/office/word/2023/wordml/word16du" xmlns:w16sdtdh="http://schemas.microsoft.com/office/word/2020/wordml/sdtdatahash" xmlns:w16se="http://schemas.microsoft.com/office/word/2015/wordml/symex" xmlns:wpg="http://schemas.microsoft.com/office/word/2010/wordprocessingGroup" xmlns:wpi="http://schemas.microsoft.com/office/word/2010/wordprocessingInk" xmlns:wne="http://schemas.microsoft.com/office/word/2006/wordml" xmlns:wps="http://schemas.microsoft.com/office/word/2010/wordprocessingShape" mc:Ignorable="w14 w15 w16se w16cid w16 w16cex w16sdtdh w16du wp14">
   <w:abstractNum w:abstractNumId="0" w15:restartNumberingAfterBreak="0">
+    <w:nsid w:val="0E4B7B18"/>
+    <w:multiLevelType w:val="hybridMultilevel"/>
+    <w:tmpl w:val="C3A6707E"/>
+    <w:lvl w:ilvl="0" w:tplc="C79C270E">
+      <w:start w:val="1"/>
+      <w:numFmt w:val="decimal"/>
+      <w:lvlText w:val="%1."/>
+      <w:lvlJc w:val="left"/>
+      <w:pPr>
+        <w:ind w:left="1080" w:hanging="360"/>
+      </w:pPr>
+      <w:rPr>
+        <w:rFonts w:hint="default"/>
+      </w:rPr>
+    </w:lvl>
+    <w:lvl w:ilvl="1" w:tplc="40090019" w:tentative="1">
+      <w:start w:val="1"/>
+      <w:numFmt w:val="lowerLetter"/>
+      <w:lvlText w:val="%2."/>
+      <w:lvlJc w:val="left"/>
+      <w:pPr>
+        <w:ind w:left="1800" w:hanging="360"/>
+      </w:pPr>
+    </w:lvl>
+    <w:lvl w:ilvl="2" w:tplc="4009001B" w:tentative="1">
+      <w:start w:val="1"/>
+      <w:numFmt w:val="lowerRoman"/>
+      <w:lvlText w:val="%3."/>
+      <w:lvlJc w:val="right"/>
+      <w:pPr>
+        <w:ind w:left="2520" w:hanging="180"/>
+      </w:pPr>
+    </w:lvl>
+    <w:lvl w:ilvl="3" w:tplc="4009000F" w:tentative="1">
+      <w:start w:val="1"/>
+      <w:numFmt w:val="decimal"/>
+      <w:lvlText w:val="%4."/>
+      <w:lvlJc w:val="left"/>
+      <w:pPr>
+        <w:ind w:left="3240" w:hanging="360"/>
+      </w:pPr>
+    </w:lvl>
+    <w:lvl w:ilvl="4" w:tplc="40090019" w:tentative="1">
+      <w:start w:val="1"/>
+      <w:numFmt w:val="lowerLetter"/>
+      <w:lvlText w:val="%5."/>
+      <w:lvlJc w:val="left"/>
+      <w:pPr>
+        <w:ind w:left="3960" w:hanging="360"/>
+      </w:pPr>
+    </w:lvl>
+    <w:lvl w:ilvl="5" w:tplc="4009001B" w:tentative="1">
+      <w:start w:val="1"/>
+      <w:numFmt w:val="lowerRoman"/>
+      <w:lvlText w:val="%6."/>
+      <w:lvlJc w:val="right"/>
+      <w:pPr>
+        <w:ind w:left="4680" w:hanging="180"/>
+      </w:pPr>
+    </w:lvl>
+    <w:lvl w:ilvl="6" w:tplc="4009000F" w:tentative="1">
+      <w:start w:val="1"/>
+      <w:numFmt w:val="decimal"/>
+      <w:lvlText w:val="%7."/>
+      <w:lvlJc w:val="left"/>
+      <w:pPr>
+        <w:ind w:left="5400" w:hanging="360"/>
+      </w:pPr>
+    </w:lvl>
+    <w:lvl w:ilvl="7" w:tplc="40090019" w:tentative="1">
+      <w:start w:val="1"/>
+      <w:numFmt w:val="lowerLetter"/>
+      <w:lvlText w:val="%8."/>
+      <w:lvlJc w:val="left"/>
+      <w:pPr>
+        <w:ind w:left="6120" w:hanging="360"/>
+      </w:pPr>
+    </w:lvl>
+    <w:lvl w:ilvl="8" w:tplc="4009001B" w:tentative="1">
+      <w:start w:val="1"/>
+      <w:numFmt w:val="lowerRoman"/>
+      <w:lvlText w:val="%9."/>
+      <w:lvlJc w:val="right"/>
+      <w:pPr>
+        <w:ind w:left="6840" w:hanging="180"/>
+      </w:pPr>
+    </w:lvl>
+  </w:abstractNum>
+  <w:abstractNum w:abstractNumId="1" w15:restartNumberingAfterBreak="0">
     <w:nsid w:val="1D2B33BC"/>
     <w:multiLevelType w:val="hybridMultilevel"/>
     <w:tmpl w:val="57C46E6E"/>
@@ -9231,7 +11745,7 @@
       </w:pPr>
     </w:lvl>
   </w:abstractNum>
-  <w:abstractNum w:abstractNumId="1" w15:restartNumberingAfterBreak="0">
+  <w:abstractNum w:abstractNumId="2" w15:restartNumberingAfterBreak="0">
     <w:nsid w:val="26096E5F"/>
     <w:multiLevelType w:val="hybridMultilevel"/>
     <w:tmpl w:val="388CDD00"/>
@@ -9320,7 +11834,7 @@
       </w:pPr>
     </w:lvl>
   </w:abstractNum>
-  <w:abstractNum w:abstractNumId="2" w15:restartNumberingAfterBreak="0">
+  <w:abstractNum w:abstractNumId="3" w15:restartNumberingAfterBreak="0">
     <w:nsid w:val="31030992"/>
     <w:multiLevelType w:val="hybridMultilevel"/>
     <w:tmpl w:val="C66CC438"/>
@@ -9433,7 +11947,7 @@
       </w:rPr>
     </w:lvl>
   </w:abstractNum>
-  <w:abstractNum w:abstractNumId="3" w15:restartNumberingAfterBreak="0">
+  <w:abstractNum w:abstractNumId="4" w15:restartNumberingAfterBreak="0">
     <w:nsid w:val="38C5138F"/>
     <w:multiLevelType w:val="hybridMultilevel"/>
     <w:tmpl w:val="09F8DF9E"/>
@@ -9522,7 +12036,7 @@
       </w:pPr>
     </w:lvl>
   </w:abstractNum>
-  <w:abstractNum w:abstractNumId="4" w15:restartNumberingAfterBreak="0">
+  <w:abstractNum w:abstractNumId="5" w15:restartNumberingAfterBreak="0">
     <w:nsid w:val="3DFD4290"/>
     <w:multiLevelType w:val="hybridMultilevel"/>
     <w:tmpl w:val="57C46E6E"/>
@@ -9611,7 +12125,7 @@
       </w:pPr>
     </w:lvl>
   </w:abstractNum>
-  <w:abstractNum w:abstractNumId="5" w15:restartNumberingAfterBreak="0">
+  <w:abstractNum w:abstractNumId="6" w15:restartNumberingAfterBreak="0">
     <w:nsid w:val="501206A3"/>
     <w:multiLevelType w:val="hybridMultilevel"/>
     <w:tmpl w:val="1D5E0A8A"/>
@@ -9700,7 +12214,7 @@
       </w:pPr>
     </w:lvl>
   </w:abstractNum>
-  <w:abstractNum w:abstractNumId="6" w15:restartNumberingAfterBreak="0">
+  <w:abstractNum w:abstractNumId="7" w15:restartNumberingAfterBreak="0">
     <w:nsid w:val="6F2B221A"/>
     <w:multiLevelType w:val="hybridMultilevel"/>
     <w:tmpl w:val="F272CAE6"/>
@@ -9789,7 +12303,7 @@
       </w:pPr>
     </w:lvl>
   </w:abstractNum>
-  <w:abstractNum w:abstractNumId="7" w15:restartNumberingAfterBreak="0">
+  <w:abstractNum w:abstractNumId="8" w15:restartNumberingAfterBreak="0">
     <w:nsid w:val="77A074AD"/>
     <w:multiLevelType w:val="hybridMultilevel"/>
     <w:tmpl w:val="97EEFBC0"/>
@@ -9879,28 +12393,31 @@
     </w:lvl>
   </w:abstractNum>
   <w:num w:numId="1" w16cid:durableId="5331050">
+    <w:abstractNumId w:val="5"/>
+  </w:num>
+  <w:num w:numId="2" w16cid:durableId="118645586">
+    <w:abstractNumId w:val="3"/>
+  </w:num>
+  <w:num w:numId="3" w16cid:durableId="17585548">
+    <w:abstractNumId w:val="1"/>
+  </w:num>
+  <w:num w:numId="4" w16cid:durableId="157890302">
     <w:abstractNumId w:val="4"/>
   </w:num>
-  <w:num w:numId="2" w16cid:durableId="118645586">
+  <w:num w:numId="5" w16cid:durableId="460731563">
+    <w:abstractNumId w:val="6"/>
+  </w:num>
+  <w:num w:numId="6" w16cid:durableId="1410543808">
+    <w:abstractNumId w:val="7"/>
+  </w:num>
+  <w:num w:numId="7" w16cid:durableId="1742630519">
     <w:abstractNumId w:val="2"/>
   </w:num>
-  <w:num w:numId="3" w16cid:durableId="17585548">
+  <w:num w:numId="8" w16cid:durableId="1008337887">
+    <w:abstractNumId w:val="8"/>
+  </w:num>
+  <w:num w:numId="9" w16cid:durableId="1979459291">
     <w:abstractNumId w:val="0"/>
-  </w:num>
-  <w:num w:numId="4" w16cid:durableId="157890302">
-    <w:abstractNumId w:val="3"/>
-  </w:num>
-  <w:num w:numId="5" w16cid:durableId="460731563">
-    <w:abstractNumId w:val="5"/>
-  </w:num>
-  <w:num w:numId="6" w16cid:durableId="1410543808">
-    <w:abstractNumId w:val="6"/>
-  </w:num>
-  <w:num w:numId="7" w16cid:durableId="1742630519">
-    <w:abstractNumId w:val="1"/>
-  </w:num>
-  <w:num w:numId="8" w16cid:durableId="1008337887">
-    <w:abstractNumId w:val="7"/>
   </w:num>
 </w:numbering>
 </file>
@@ -10309,6 +12826,7 @@
   <w:style w:type="character" w:default="1" w:styleId="DefaultParagraphFont">
     <w:name w:val="Default Paragraph Font"/>
     <w:uiPriority w:val="1"/>
+    <w:semiHidden/>
     <w:unhideWhenUsed/>
   </w:style>
   <w:style w:type="table" w:default="1" w:styleId="TableNormal">

</xml_diff>